<commit_message>
doc: update daily standup meeting 24 notes
</commit_message>
<xml_diff>
--- a/Documents/Meeting Minutes/daily_standup_meeting_24.docx
+++ b/Documents/Meeting Minutes/daily_standup_meeting_24.docx
@@ -17,10 +17,10 @@
       <w:tblPr>
         <w:tblW w:w="0" w:type="dxa"/>
         <w:tblBorders>
-          <w:top w:val="outset" w:color="auto" w:sz="6" w:space="0"/>
-          <w:left w:val="outset" w:color="auto" w:sz="6" w:space="0"/>
-          <w:bottom w:val="outset" w:color="auto" w:sz="6" w:space="0"/>
-          <w:right w:val="outset" w:color="auto" w:sz="6" w:space="0"/>
+          <w:top w:val="outset" w:sz="6" w:space="0" w:color="auto"/>
+          <w:left w:val="outset" w:sz="6" w:space="0" w:color="auto"/>
+          <w:bottom w:val="outset" w:sz="6" w:space="0" w:color="auto"/>
+          <w:right w:val="outset" w:sz="6" w:space="0" w:color="auto"/>
         </w:tblBorders>
         <w:tblCellMar>
           <w:left w:w="0" w:type="dxa"/>
@@ -40,10 +40,10 @@
           <w:tcPr>
             <w:tcW w:w="4500" w:type="dxa"/>
             <w:tcBorders>
-              <w:top w:val="single" w:color="auto" w:sz="6" w:space="0"/>
-              <w:left w:val="single" w:color="auto" w:sz="6" w:space="0"/>
-              <w:bottom w:val="single" w:color="auto" w:sz="6" w:space="0"/>
-              <w:right w:val="single" w:color="auto" w:sz="6" w:space="0"/>
+              <w:top w:val="single" w:sz="6" w:space="0" w:color="auto"/>
+              <w:left w:val="single" w:sz="6" w:space="0" w:color="auto"/>
+              <w:bottom w:val="single" w:sz="6" w:space="0" w:color="auto"/>
+              <w:right w:val="single" w:sz="6" w:space="0" w:color="auto"/>
             </w:tcBorders>
             <w:shd w:val="clear" w:color="auto" w:fill="auto"/>
             <w:hideMark/>
@@ -78,10 +78,10 @@
           <w:tcPr>
             <w:tcW w:w="4500" w:type="dxa"/>
             <w:tcBorders>
-              <w:top w:val="single" w:color="auto" w:sz="6" w:space="0"/>
-              <w:left w:val="single" w:color="auto" w:sz="6" w:space="0"/>
-              <w:bottom w:val="single" w:color="auto" w:sz="6" w:space="0"/>
-              <w:right w:val="single" w:color="auto" w:sz="6" w:space="0"/>
+              <w:top w:val="single" w:sz="6" w:space="0" w:color="auto"/>
+              <w:left w:val="single" w:sz="6" w:space="0" w:color="auto"/>
+              <w:bottom w:val="single" w:sz="6" w:space="0" w:color="auto"/>
+              <w:right w:val="single" w:sz="6" w:space="0" w:color="auto"/>
             </w:tcBorders>
             <w:shd w:val="clear" w:color="auto" w:fill="auto"/>
             <w:hideMark/>
@@ -121,10 +121,10 @@
           <w:tcPr>
             <w:tcW w:w="4500" w:type="dxa"/>
             <w:tcBorders>
-              <w:top w:val="single" w:color="auto" w:sz="6" w:space="0"/>
-              <w:left w:val="single" w:color="auto" w:sz="6" w:space="0"/>
-              <w:bottom w:val="single" w:color="auto" w:sz="6" w:space="0"/>
-              <w:right w:val="single" w:color="auto" w:sz="6" w:space="0"/>
+              <w:top w:val="single" w:sz="6" w:space="0" w:color="auto"/>
+              <w:left w:val="single" w:sz="6" w:space="0" w:color="auto"/>
+              <w:bottom w:val="single" w:sz="6" w:space="0" w:color="auto"/>
+              <w:right w:val="single" w:sz="6" w:space="0" w:color="auto"/>
             </w:tcBorders>
             <w:shd w:val="clear" w:color="auto" w:fill="auto"/>
             <w:hideMark/>
@@ -159,10 +159,10 @@
           <w:tcPr>
             <w:tcW w:w="4500" w:type="dxa"/>
             <w:tcBorders>
-              <w:top w:val="single" w:color="auto" w:sz="6" w:space="0"/>
-              <w:left w:val="single" w:color="auto" w:sz="6" w:space="0"/>
-              <w:bottom w:val="single" w:color="auto" w:sz="6" w:space="0"/>
-              <w:right w:val="single" w:color="auto" w:sz="6" w:space="0"/>
+              <w:top w:val="single" w:sz="6" w:space="0" w:color="auto"/>
+              <w:left w:val="single" w:sz="6" w:space="0" w:color="auto"/>
+              <w:bottom w:val="single" w:sz="6" w:space="0" w:color="auto"/>
+              <w:right w:val="single" w:sz="6" w:space="0" w:color="auto"/>
             </w:tcBorders>
             <w:shd w:val="clear" w:color="auto" w:fill="auto"/>
             <w:hideMark/>
@@ -237,56 +237,6 @@
         <w:t> </w:t>
       </w:r>
     </w:p>
-    <w:p w14:noSpellErr="1">
-      <w:pPr>
-        <w:numPr>
-          <w:ilvl w:val="0"/>
-          <w:numId w:val="1"/>
-        </w:numPr>
-        <w:rPr/>
-      </w:pPr>
-      <w:r>
-        <w:rPr>
-          <w:lang w:val="en-GB"/>
-        </w:rPr>
-        <w:t>Name:  Sarah Goburdhun</w:t>
-      </w:r>
-      <w:r>
-        <w:tab/>
-      </w:r>
-      <w:r>
-        <w:tab/>
-      </w:r>
-      <w:r>
-        <w:tab/>
-      </w:r>
-      <w:r>
-        <w:tab/>
-      </w:r>
-      <w:r>
-        <w:rPr>
-          <w:lang w:val="en-GB"/>
-        </w:rPr>
-        <w:t xml:space="preserve">Attended? </w:t>
-      </w:r>
-      <w:r>
-        <w:rPr>
-          <w:highlight w:val="green"/>
-          <w:lang w:val="en-GB"/>
-        </w:rPr>
-        <w:t>YES</w:t>
-      </w:r>
-      <w:r>
-        <w:rPr>
-          <w:lang w:val="en-GB"/>
-        </w:rPr>
-        <w:t>/NO   </w:t>
-      </w:r>
-      <w:r>
-        <w:rPr/>
-        <w:t> </w:t>
-      </w:r>
-    </w:p>
     <w:p>
       <w:pPr>
         <w:numPr>
@@ -298,18 +248,12 @@
         <w:rPr>
           <w:lang w:val="en-GB"/>
         </w:rPr>
-        <w:t>Name:</w:t>
+        <w:t>Name:  Sarah Goburdhun</w:t>
       </w:r>
       <w:r>
         <w:tab/>
       </w:r>
       <w:r>
-        <w:rPr>
-          <w:lang w:val="en-GB"/>
-        </w:rPr>
-        <w:t xml:space="preserve">Favour Esset </w:t>
-      </w:r>
-      <w:r>
         <w:tab/>
       </w:r>
       <w:r>
@@ -319,12 +263,6 @@
         <w:tab/>
       </w:r>
       <w:r>
-        <w:tab/>
-      </w:r>
-      <w:r>
-        <w:tab/>
-      </w:r>
-      <w:r>
         <w:rPr>
           <w:lang w:val="en-GB"/>
         </w:rPr>
@@ -341,7 +279,7 @@
         <w:rPr>
           <w:lang w:val="en-GB"/>
         </w:rPr>
-        <w:t>/NO </w:t>
+        <w:t>/NO   </w:t>
       </w:r>
       <w:r>
         <w:t> </w:t>
@@ -353,7 +291,6 @@
           <w:ilvl w:val="0"/>
           <w:numId w:val="3"/>
         </w:numPr>
-        <w:rPr/>
       </w:pPr>
       <w:r>
         <w:rPr>
@@ -368,13 +305,7 @@
         <w:rPr>
           <w:lang w:val="en-GB"/>
         </w:rPr>
-        <w:t xml:space="preserve">Koller Melanie </w:t>
-      </w:r>
-      <w:r>
-        <w:rPr>
-          <w:lang w:val="en-GB"/>
-        </w:rPr>
-        <w:t>Turinabo</w:t>
+        <w:t xml:space="preserve">Favour Esset </w:t>
       </w:r>
       <w:r>
         <w:tab/>
@@ -386,6 +317,12 @@
         <w:tab/>
       </w:r>
       <w:r>
+        <w:tab/>
+      </w:r>
+      <w:r>
+        <w:tab/>
+      </w:r>
+      <w:r>
         <w:rPr>
           <w:lang w:val="en-GB"/>
         </w:rPr>
@@ -393,10 +330,6 @@
       </w:r>
       <w:r>
         <w:rPr>
-          <w:rFonts w:ascii="Calibri" w:hAnsi="Calibri" w:eastAsia="Calibri" w:cs="Calibri"/>
-          <w:noProof w:val="0"/>
-          <w:sz w:val="24"/>
-          <w:szCs w:val="24"/>
           <w:highlight w:val="green"/>
           <w:lang w:val="en-GB"/>
         </w:rPr>
@@ -406,10 +339,9 @@
         <w:rPr>
           <w:lang w:val="en-GB"/>
         </w:rPr>
-        <w:t>/NO  </w:t>
-      </w:r>
-      <w:r>
-        <w:rPr/>
+        <w:t>/NO </w:t>
+      </w:r>
+      <w:r>
         <w:t> </w:t>
       </w:r>
     </w:p>
@@ -419,7 +351,6 @@
           <w:ilvl w:val="0"/>
           <w:numId w:val="4"/>
         </w:numPr>
-        <w:rPr/>
       </w:pPr>
       <w:r>
         <w:rPr>
@@ -428,15 +359,23 @@
         <w:t>Name:</w:t>
       </w:r>
       <w:r>
-        <w:rPr>
-          <w:lang w:val="en-GB"/>
-        </w:rPr>
-        <w:t xml:space="preserve"> Samuel Kingsley</w:t>
-      </w:r>
-      <w:r>
         <w:tab/>
       </w:r>
       <w:r>
+        <w:rPr>
+          <w:lang w:val="en-GB"/>
+        </w:rPr>
+        <w:t xml:space="preserve">Koller Melanie </w:t>
+      </w:r>
+      <w:proofErr w:type="spellStart"/>
+      <w:r>
+        <w:rPr>
+          <w:lang w:val="en-GB"/>
+        </w:rPr>
+        <w:t>Turinabo</w:t>
+      </w:r>
+      <w:proofErr w:type="spellEnd"/>
+      <w:r>
         <w:tab/>
       </w:r>
       <w:r>
@@ -449,10 +388,23 @@
         <w:rPr>
           <w:lang w:val="en-GB"/>
         </w:rPr>
-        <w:t>Attended? YES/NO  </w:t>
-      </w:r>
-      <w:r>
-        <w:rPr/>
+        <w:t xml:space="preserve">Attended? </w:t>
+      </w:r>
+      <w:r>
+        <w:rPr>
+          <w:rFonts w:ascii="Calibri" w:eastAsia="Calibri" w:hAnsi="Calibri" w:cs="Calibri"/>
+          <w:highlight w:val="green"/>
+          <w:lang w:val="en-GB"/>
+        </w:rPr>
+        <w:t>YES</w:t>
+      </w:r>
+      <w:r>
+        <w:rPr>
+          <w:lang w:val="en-GB"/>
+        </w:rPr>
+        <w:t>/NO  </w:t>
+      </w:r>
+      <w:r>
         <w:t> </w:t>
       </w:r>
     </w:p>
@@ -462,7 +414,6 @@
           <w:ilvl w:val="0"/>
           <w:numId w:val="5"/>
         </w:numPr>
-        <w:rPr/>
       </w:pPr>
       <w:r>
         <w:rPr>
@@ -471,15 +422,15 @@
         <w:t>Name:</w:t>
       </w:r>
       <w:r>
+        <w:rPr>
+          <w:lang w:val="en-GB"/>
+        </w:rPr>
+        <w:t xml:space="preserve"> Samuel Kingsley</w:t>
+      </w:r>
+      <w:r>
         <w:tab/>
       </w:r>
       <w:r>
-        <w:rPr>
-          <w:lang w:val="en-GB"/>
-        </w:rPr>
-        <w:t xml:space="preserve">Iwuagwu Nkem </w:t>
-      </w:r>
-      <w:r>
         <w:tab/>
       </w:r>
       <w:r>
@@ -489,78 +440,10 @@
         <w:tab/>
       </w:r>
       <w:r>
-        <w:tab/>
-      </w:r>
-      <w:r>
-        <w:rPr>
-          <w:lang w:val="en-GB"/>
-        </w:rPr>
-        <w:t xml:space="preserve">Attended? </w:t>
-      </w:r>
-      <w:r>
-        <w:rPr>
-          <w:color w:val="70AD47" w:themeColor="accent6" w:themeTint="FF" w:themeShade="FF"/>
-          <w:lang w:val="en-GB"/>
-        </w:rPr>
-        <w:t>YES</w:t>
-      </w:r>
-      <w:r>
-        <w:rPr>
-          <w:lang w:val="en-GB"/>
-        </w:rPr>
-        <w:t>/NO </w:t>
-      </w:r>
-      <w:r>
-        <w:rPr/>
-        <w:t> </w:t>
-      </w:r>
-    </w:p>
-    <w:p>
-      <w:r>
-        <w:rPr>
-          <w:lang w:val="en-GB"/>
-        </w:rPr>
-        <w:t> </w:t>
-      </w:r>
-      <w:r>
-        <w:t> </w:t>
-      </w:r>
-    </w:p>
-    <w:p>
-      <w:r>
-        <w:rPr>
-          <w:b/>
-          <w:bCs/>
-          <w:u w:val="single"/>
-          <w:lang w:val="en-GB"/>
-        </w:rPr>
-        <w:t>Project Progress:</w:t>
-      </w:r>
-      <w:r>
-        <w:rPr>
-          <w:lang w:val="en-GB"/>
-        </w:rPr>
-        <w:t> </w:t>
-      </w:r>
-      <w:r>
-        <w:t> </w:t>
-      </w:r>
-    </w:p>
-    <w:p>
-      <w:r>
-        <w:rPr>
-          <w:b/>
-          <w:bCs/>
-          <w:u w:val="single"/>
-          <w:lang w:val="en-GB"/>
-        </w:rPr>
-        <w:t xml:space="preserve">Team Member (1): Name: </w:t>
-      </w:r>
-      <w:r>
-        <w:rPr>
-          <w:lang w:val="en-GB"/>
-        </w:rPr>
-        <w:t>Sarah Goburdhun  </w:t>
+        <w:rPr>
+          <w:lang w:val="en-GB"/>
+        </w:rPr>
+        <w:t>Attended? YES/NO  </w:t>
       </w:r>
       <w:r>
         <w:t> </w:t>
@@ -577,29 +460,101 @@
         <w:rPr>
           <w:lang w:val="en-GB"/>
         </w:rPr>
-        <w:t>What did you accomplish yesterday?   </w:t>
-      </w:r>
-      <w:r>
-        <w:t> </w:t>
-      </w:r>
-    </w:p>
-    <w:p>
-      <w:r>
-        <w:rPr>
-          <w:lang w:val="en-GB"/>
-        </w:rPr>
-        <w:t> </w:t>
-      </w:r>
-      <w:r>
-        <w:rPr/>
-        <w:t> </w:t>
+        <w:t>Name:</w:t>
       </w:r>
       <w:r>
         <w:tab/>
       </w:r>
       <w:r>
-        <w:rPr/>
-        <w:t>Worked on test cases for the hash table.</w:t>
+        <w:rPr>
+          <w:lang w:val="en-GB"/>
+        </w:rPr>
+        <w:t xml:space="preserve">Iwuagwu Nkem </w:t>
+      </w:r>
+      <w:r>
+        <w:tab/>
+      </w:r>
+      <w:r>
+        <w:tab/>
+      </w:r>
+      <w:r>
+        <w:tab/>
+      </w:r>
+      <w:r>
+        <w:tab/>
+      </w:r>
+      <w:r>
+        <w:rPr>
+          <w:lang w:val="en-GB"/>
+        </w:rPr>
+        <w:t xml:space="preserve">Attended? </w:t>
+      </w:r>
+      <w:r>
+        <w:rPr>
+          <w:color w:val="70AD47" w:themeColor="accent6"/>
+          <w:lang w:val="en-GB"/>
+        </w:rPr>
+        <w:t>YES</w:t>
+      </w:r>
+      <w:r>
+        <w:rPr>
+          <w:lang w:val="en-GB"/>
+        </w:rPr>
+        <w:t>/NO </w:t>
+      </w:r>
+      <w:r>
+        <w:t> </w:t>
+      </w:r>
+    </w:p>
+    <w:p>
+      <w:r>
+        <w:rPr>
+          <w:lang w:val="en-GB"/>
+        </w:rPr>
+        <w:t> </w:t>
+      </w:r>
+      <w:r>
+        <w:t> </w:t>
+      </w:r>
+    </w:p>
+    <w:p>
+      <w:r>
+        <w:rPr>
+          <w:b/>
+          <w:bCs/>
+          <w:u w:val="single"/>
+          <w:lang w:val="en-GB"/>
+        </w:rPr>
+        <w:t>Project Progress:</w:t>
+      </w:r>
+      <w:r>
+        <w:rPr>
+          <w:lang w:val="en-GB"/>
+        </w:rPr>
+        <w:t> </w:t>
+      </w:r>
+      <w:r>
+        <w:t> </w:t>
+      </w:r>
+    </w:p>
+    <w:p>
+      <w:r>
+        <w:rPr>
+          <w:b/>
+          <w:bCs/>
+          <w:u w:val="single"/>
+          <w:lang w:val="en-GB"/>
+        </w:rPr>
+        <w:t xml:space="preserve">Team Member (1): Name: </w:t>
+      </w:r>
+      <w:r>
+        <w:rPr>
+          <w:lang w:val="en-GB"/>
+        </w:rPr>
+        <w:t>Sarah Goburdhun  </w:t>
+      </w:r>
+      <w:r>
+        <w:t> </w:t>
       </w:r>
     </w:p>
     <w:p>
@@ -613,45 +568,27 @@
         <w:rPr>
           <w:lang w:val="en-GB"/>
         </w:rPr>
-        <w:t>What will you do today? </w:t>
-      </w:r>
-      <w:r>
-        <w:t> </w:t>
-      </w:r>
-    </w:p>
-    <w:p>
-      <w:pPr>
-        <w:ind w:firstLine="720"/>
-        <w:rPr>
-          <w:rFonts w:ascii="Calibri" w:hAnsi="Calibri" w:eastAsia="Calibri" w:cs="Calibri"/>
-          <w:noProof w:val="0"/>
-          <w:sz w:val="24"/>
-          <w:szCs w:val="24"/>
-          <w:lang w:val="en-US"/>
-        </w:rPr>
-      </w:pPr>
-      <w:r>
-        <w:rPr>
-          <w:rFonts w:ascii="Calibri" w:hAnsi="Calibri" w:eastAsia="Calibri" w:cs="Calibri"/>
-          <w:b w:val="0"/>
-          <w:bCs w:val="0"/>
-          <w:i w:val="0"/>
-          <w:iCs w:val="0"/>
-          <w:caps w:val="0"/>
-          <w:smallCaps w:val="0"/>
-          <w:strike w:val="0"/>
-          <w:dstrike w:val="0"/>
-          <w:noProof w:val="0"/>
-          <w:color w:val="000000" w:themeColor="text1" w:themeTint="FF" w:themeShade="FF"/>
-          <w:sz w:val="24"/>
-          <w:szCs w:val="24"/>
-          <w:u w:val="none"/>
-          <w:lang w:val="en-US"/>
-        </w:rPr>
-        <w:t>Working on test cases for the hash table.</w:t>
+        <w:t>What did you accomplish yesterday?   </w:t>
+      </w:r>
+      <w:r>
+        <w:t> </w:t>
+      </w:r>
+    </w:p>
+    <w:p>
+      <w:r>
+        <w:rPr>
+          <w:lang w:val="en-GB"/>
+        </w:rPr>
+        <w:t> </w:t>
+      </w:r>
+      <w:r>
+        <w:t> </w:t>
       </w:r>
       <w:r>
         <w:tab/>
+      </w:r>
+      <w:r>
+        <w:t>Worked on test cases for the hash table.</w:t>
       </w:r>
     </w:p>
     <w:p>
@@ -665,60 +602,28 @@
         <w:rPr>
           <w:lang w:val="en-GB"/>
         </w:rPr>
-        <w:t>What obstacles are impeding your progress? </w:t>
-      </w:r>
-      <w:r>
-        <w:t> </w:t>
-      </w:r>
-    </w:p>
-    <w:p>
-      <w:r>
-        <w:t> </w:t>
-      </w:r>
-    </w:p>
-    <w:p>
-      <w:r>
-        <w:rPr>
-          <w:b w:val="1"/>
-          <w:bCs w:val="1"/>
-          <w:u w:val="single"/>
-          <w:lang w:val="en-GB"/>
-        </w:rPr>
-        <w:t>Team Member (2): Name:</w:t>
-      </w:r>
-      <w:r>
-        <w:rPr>
-          <w:lang w:val="en-GB"/>
-        </w:rPr>
-        <w:t> </w:t>
-      </w:r>
-      <w:r>
-        <w:rPr>
-          <w:lang w:val="en-GB"/>
-        </w:rPr>
-        <w:t xml:space="preserve">Koller </w:t>
-      </w:r>
-      <w:r>
-        <w:rPr>
-          <w:lang w:val="en-GB"/>
-        </w:rPr>
-        <w:t xml:space="preserve">Melanie </w:t>
-      </w:r>
-      <w:r>
-        <w:rPr>
-          <w:lang w:val="en-GB"/>
-        </w:rPr>
-        <w:t>Turinabo</w:t>
-      </w:r>
-      <w:r>
-        <w:rPr>
-          <w:lang w:val="en-GB"/>
-        </w:rPr>
-        <w:t> </w:t>
-      </w:r>
-      <w:r>
-        <w:rPr/>
-        <w:t> </w:t>
+        <w:t>What will you do today? </w:t>
+      </w:r>
+      <w:r>
+        <w:t> </w:t>
+      </w:r>
+    </w:p>
+    <w:p>
+      <w:pPr>
+        <w:ind w:firstLine="720"/>
+        <w:rPr>
+          <w:rFonts w:ascii="Calibri" w:eastAsia="Calibri" w:hAnsi="Calibri" w:cs="Calibri"/>
+        </w:rPr>
+      </w:pPr>
+      <w:r>
+        <w:rPr>
+          <w:rFonts w:ascii="Calibri" w:eastAsia="Calibri" w:hAnsi="Calibri" w:cs="Calibri"/>
+          <w:color w:val="000000" w:themeColor="text1"/>
+        </w:rPr>
+        <w:t>Working on test cases for the hash table.</w:t>
+      </w:r>
+      <w:r>
+        <w:tab/>
       </w:r>
     </w:p>
     <w:p>
@@ -732,39 +637,61 @@
         <w:rPr>
           <w:lang w:val="en-GB"/>
         </w:rPr>
-        <w:t>What did you accomplish yesterday? </w:t>
-      </w:r>
-      <w:r>
-        <w:t> </w:t>
-      </w:r>
-    </w:p>
-    <w:p>
-      <w:r>
-        <w:rPr>
-          <w:lang w:val="en-GB"/>
-        </w:rPr>
-        <w:t> </w:t>
-      </w:r>
-      <w:r>
-        <w:rPr/>
-        <w:t> </w:t>
-      </w:r>
-      <w:r>
-        <w:tab/>
-      </w:r>
-      <w:r>
-        <w:rPr/>
-        <w:t xml:space="preserve">Edited FileManager.cs; </w:t>
-      </w:r>
-      <w:r>
-        <w:rPr>
-          <w:rFonts w:ascii="Calibri" w:hAnsi="Calibri" w:eastAsia="Calibri" w:cs="Calibri"/>
-          <w:noProof w:val="0"/>
-          <w:sz w:val="24"/>
-          <w:szCs w:val="24"/>
-          <w:lang w:val="en-US"/>
-        </w:rPr>
-        <w:t>Implemented CSV parsing</w:t>
+        <w:t>What obstacles are impeding your progress? </w:t>
+      </w:r>
+      <w:r>
+        <w:t> </w:t>
+      </w:r>
+    </w:p>
+    <w:p>
+      <w:r>
+        <w:t> </w:t>
+      </w:r>
+    </w:p>
+    <w:p>
+      <w:r>
+        <w:rPr>
+          <w:b/>
+          <w:bCs/>
+          <w:u w:val="single"/>
+          <w:lang w:val="en-GB"/>
+        </w:rPr>
+        <w:t>Team Member (2): Name:</w:t>
+      </w:r>
+      <w:r>
+        <w:rPr>
+          <w:lang w:val="en-GB"/>
+        </w:rPr>
+        <w:t> </w:t>
+      </w:r>
+      <w:r>
+        <w:rPr>
+          <w:lang w:val="en-GB"/>
+        </w:rPr>
+        <w:t xml:space="preserve">Koller </w:t>
+      </w:r>
+      <w:r>
+        <w:rPr>
+          <w:lang w:val="en-GB"/>
+        </w:rPr>
+        <w:t xml:space="preserve">Melanie </w:t>
+      </w:r>
+      <w:proofErr w:type="spellStart"/>
+      <w:r>
+        <w:rPr>
+          <w:lang w:val="en-GB"/>
+        </w:rPr>
+        <w:t>Turinabo</w:t>
+      </w:r>
+      <w:proofErr w:type="spellEnd"/>
+      <w:r>
+        <w:rPr>
+          <w:lang w:val="en-GB"/>
+        </w:rPr>
+        <w:t> </w:t>
+      </w:r>
+      <w:r>
+        <w:t> </w:t>
       </w:r>
     </w:p>
     <w:p>
@@ -773,103 +700,46 @@
           <w:ilvl w:val="0"/>
           <w:numId w:val="10"/>
         </w:numPr>
-        <w:rPr/>
-      </w:pPr>
-      <w:r>
-        <w:rPr>
-          <w:lang w:val="en-GB"/>
-        </w:rPr>
-        <w:t>What will you do today?  </w:t>
-      </w:r>
-      <w:r>
-        <w:rPr/>
-        <w:t> </w:t>
-      </w:r>
-    </w:p>
-    <w:p>
-      <w:pPr>
-        <w:ind w:left="720"/>
-      </w:pPr>
-      <w:r>
-        <w:rPr>
-          <w:rFonts w:ascii="Calibri" w:hAnsi="Calibri" w:eastAsia="Calibri" w:cs="Calibri"/>
-          <w:noProof w:val="0"/>
-          <w:sz w:val="24"/>
-          <w:szCs w:val="24"/>
-          <w:lang w:val="en-US"/>
-        </w:rPr>
+      </w:pPr>
+      <w:r>
+        <w:rPr>
+          <w:lang w:val="en-GB"/>
+        </w:rPr>
+        <w:t>What did you accomplish yesterday? </w:t>
+      </w:r>
+      <w:r>
+        <w:t> </w:t>
+      </w:r>
+    </w:p>
+    <w:p>
+      <w:r>
+        <w:rPr>
+          <w:lang w:val="en-GB"/>
+        </w:rPr>
+        <w:t> </w:t>
+      </w:r>
+      <w:r>
+        <w:t> </w:t>
+      </w:r>
+      <w:r>
+        <w:tab/>
+      </w:r>
+      <w:r>
         <w:t xml:space="preserve">Edited </w:t>
       </w:r>
-      <w:r>
-        <w:rPr>
-          <w:rFonts w:ascii="Calibri" w:hAnsi="Calibri" w:eastAsia="Calibri" w:cs="Calibri"/>
-          <w:noProof w:val="0"/>
-          <w:sz w:val="24"/>
-          <w:szCs w:val="24"/>
-          <w:lang w:val="en-US"/>
-        </w:rPr>
-        <w:t>HashTable.cs</w:t>
-      </w:r>
-      <w:r>
-        <w:rPr>
-          <w:rFonts w:ascii="Calibri" w:hAnsi="Calibri" w:eastAsia="Calibri" w:cs="Calibri"/>
-          <w:noProof w:val="0"/>
-          <w:sz w:val="24"/>
-          <w:szCs w:val="24"/>
-          <w:lang w:val="en-US"/>
-        </w:rPr>
+      <w:proofErr w:type="spellStart"/>
+      <w:r>
+        <w:t>FileManager.cs</w:t>
+      </w:r>
+      <w:proofErr w:type="spellEnd"/>
+      <w:r>
         <w:t xml:space="preserve">; </w:t>
       </w:r>
       <w:r>
         <w:rPr>
-          <w:noProof w:val="0"/>
-          <w:lang w:val="en-US"/>
-        </w:rPr>
-        <w:t xml:space="preserve">add </w:t>
-      </w:r>
-      <w:r>
-        <w:rPr>
-          <w:noProof w:val="0"/>
-          <w:lang w:val="en-US"/>
-        </w:rPr>
-        <w:t>AddLast</w:t>
-      </w:r>
-      <w:r>
-        <w:rPr>
-          <w:noProof w:val="0"/>
-          <w:lang w:val="en-US"/>
-        </w:rPr>
-        <w:t xml:space="preserve"> method to insert a node at the end of the list</w:t>
-      </w:r>
-    </w:p>
-    <w:p>
-      <w:pPr>
-        <w:ind w:left="720"/>
-        <w:rPr>
-          <w:noProof w:val="0"/>
-          <w:lang w:val="en-US"/>
-        </w:rPr>
-      </w:pPr>
-      <w:r>
-        <w:rPr>
-          <w:noProof w:val="0"/>
-          <w:lang w:val="en-US"/>
-        </w:rPr>
-        <w:t xml:space="preserve">Implemented </w:t>
-      </w:r>
-      <w:r>
-        <w:rPr>
-          <w:noProof w:val="0"/>
-          <w:lang w:val="en-US"/>
-        </w:rPr>
-        <w:t>colours</w:t>
-      </w:r>
-      <w:r>
-        <w:rPr>
-          <w:noProof w:val="0"/>
-          <w:lang w:val="en-US"/>
-        </w:rPr>
-        <w:t>, buttons(options) to add file, remove, search, view records in Gui Trial(Terminal.gui UI)</w:t>
+          <w:rFonts w:ascii="Calibri" w:eastAsia="Calibri" w:hAnsi="Calibri" w:cs="Calibri"/>
+        </w:rPr>
+        <w:t>Implemented CSV parsing</w:t>
       </w:r>
     </w:p>
     <w:p>
@@ -883,42 +753,97 @@
         <w:rPr>
           <w:lang w:val="en-GB"/>
         </w:rPr>
+        <w:t>What will you do today?  </w:t>
+      </w:r>
+      <w:r>
+        <w:t> </w:t>
+      </w:r>
+    </w:p>
+    <w:p>
+      <w:pPr>
+        <w:ind w:left="720"/>
+      </w:pPr>
+      <w:r>
+        <w:rPr>
+          <w:rFonts w:ascii="Calibri" w:eastAsia="Calibri" w:hAnsi="Calibri" w:cs="Calibri"/>
+        </w:rPr>
+        <w:t xml:space="preserve">Edit </w:t>
+      </w:r>
+      <w:proofErr w:type="spellStart"/>
+      <w:r>
+        <w:rPr>
+          <w:rFonts w:ascii="Calibri" w:eastAsia="Calibri" w:hAnsi="Calibri" w:cs="Calibri"/>
+        </w:rPr>
+        <w:t>HashTable.cs</w:t>
+      </w:r>
+      <w:proofErr w:type="spellEnd"/>
+      <w:r>
+        <w:rPr>
+          <w:rFonts w:ascii="Calibri" w:eastAsia="Calibri" w:hAnsi="Calibri" w:cs="Calibri"/>
+        </w:rPr>
+        <w:t xml:space="preserve">; </w:t>
+      </w:r>
+      <w:r>
+        <w:t>populate</w:t>
+      </w:r>
+      <w:r>
+        <w:t xml:space="preserve"> </w:t>
+      </w:r>
+      <w:proofErr w:type="spellStart"/>
+      <w:r>
+        <w:t>AddLast</w:t>
+      </w:r>
+      <w:proofErr w:type="spellEnd"/>
+      <w:r>
+        <w:t xml:space="preserve"> method to insert a node at the end of the list</w:t>
+      </w:r>
+    </w:p>
+    <w:p>
+      <w:pPr>
+        <w:ind w:left="720"/>
+      </w:pPr>
+      <w:r>
         <w:lastRenderedPageBreak/>
-        <w:t>What obstacles are impeding your progress?  </w:t>
-      </w:r>
-      <w:r>
-        <w:t> </w:t>
-      </w:r>
-    </w:p>
-    <w:p>
-      <w:r>
-        <w:rPr>
-          <w:lang w:val="en-GB"/>
-        </w:rPr>
-        <w:t> </w:t>
-      </w:r>
-      <w:r>
-        <w:t> </w:t>
-      </w:r>
-    </w:p>
-    <w:p>
-      <w:r>
-        <w:rPr>
-          <w:b/>
-          <w:bCs/>
-          <w:u w:val="single"/>
-          <w:lang w:val="en-GB"/>
-        </w:rPr>
-        <w:t>Team Member (3): Name: Favour Esset</w:t>
-      </w:r>
-      <w:r>
-        <w:rPr>
-          <w:lang w:val="en-GB"/>
-        </w:rPr>
-        <w:t> </w:t>
-      </w:r>
-      <w:r>
-        <w:t> </w:t>
+        <w:t xml:space="preserve">Implement </w:t>
+      </w:r>
+      <w:proofErr w:type="spellStart"/>
+      <w:r>
+        <w:t>colours</w:t>
+      </w:r>
+      <w:proofErr w:type="spellEnd"/>
+      <w:r>
+        <w:t>, buttons(options) to add file, remove, search</w:t>
+      </w:r>
+      <w:r>
+        <w:t xml:space="preserve"> and </w:t>
+      </w:r>
+      <w:r>
+        <w:t xml:space="preserve">view records in </w:t>
+      </w:r>
+      <w:r>
+        <w:t xml:space="preserve">the </w:t>
+      </w:r>
+      <w:proofErr w:type="spellStart"/>
+      <w:r>
+        <w:t>GuiTrial</w:t>
+      </w:r>
+      <w:r>
+        <w:t>.cs</w:t>
+      </w:r>
+      <w:proofErr w:type="spellEnd"/>
+      <w:r>
+        <w:t xml:space="preserve"> file </w:t>
+      </w:r>
+      <w:r>
+        <w:t>(</w:t>
+      </w:r>
+      <w:proofErr w:type="spellStart"/>
+      <w:r>
+        <w:t>Terminal.gui</w:t>
+      </w:r>
+      <w:proofErr w:type="spellEnd"/>
+      <w:r>
+        <w:t xml:space="preserve"> UI)</w:t>
       </w:r>
     </w:p>
     <w:p>
@@ -932,6 +857,54 @@
         <w:rPr>
           <w:lang w:val="en-GB"/>
         </w:rPr>
+        <w:t>What obstacles are impeding your progress?  </w:t>
+      </w:r>
+      <w:r>
+        <w:t> </w:t>
+      </w:r>
+    </w:p>
+    <w:p>
+      <w:r>
+        <w:rPr>
+          <w:lang w:val="en-GB"/>
+        </w:rPr>
+        <w:t> </w:t>
+      </w:r>
+      <w:r>
+        <w:t> </w:t>
+      </w:r>
+    </w:p>
+    <w:p>
+      <w:r>
+        <w:rPr>
+          <w:b/>
+          <w:bCs/>
+          <w:u w:val="single"/>
+          <w:lang w:val="en-GB"/>
+        </w:rPr>
+        <w:t>Team Member (3): Name: Favour Esset</w:t>
+      </w:r>
+      <w:r>
+        <w:rPr>
+          <w:lang w:val="en-GB"/>
+        </w:rPr>
+        <w:t> </w:t>
+      </w:r>
+      <w:r>
+        <w:t> </w:t>
+      </w:r>
+    </w:p>
+    <w:p>
+      <w:pPr>
+        <w:numPr>
+          <w:ilvl w:val="0"/>
+          <w:numId w:val="13"/>
+        </w:numPr>
+      </w:pPr>
+      <w:r>
+        <w:rPr>
+          <w:lang w:val="en-GB"/>
+        </w:rPr>
         <w:t>What did you accomplish yesterday? </w:t>
       </w:r>
       <w:r>
@@ -941,164 +914,390 @@
     <w:p>
       <w:pPr>
         <w:pStyle w:val="ListParagraph"/>
+        <w:numPr>
+          <w:ilvl w:val="0"/>
+          <w:numId w:val="22"/>
+        </w:numPr>
+      </w:pPr>
+      <w:r>
+        <w:t>Implemented load from database.</w:t>
+      </w:r>
+    </w:p>
+    <w:p>
+      <w:pPr>
+        <w:pStyle w:val="ListParagraph"/>
+        <w:numPr>
+          <w:ilvl w:val="0"/>
+          <w:numId w:val="22"/>
+        </w:numPr>
+      </w:pPr>
+      <w:r>
+        <w:t>Implemented dump to database.</w:t>
+      </w:r>
+    </w:p>
+    <w:p>
+      <w:pPr>
+        <w:numPr>
+          <w:ilvl w:val="0"/>
+          <w:numId w:val="14"/>
+        </w:numPr>
+      </w:pPr>
+      <w:r>
+        <w:rPr>
+          <w:lang w:val="en-GB"/>
+        </w:rPr>
+        <w:t>What will you do today? </w:t>
+      </w:r>
+      <w:r>
+        <w:t> </w:t>
+      </w:r>
+    </w:p>
+    <w:p>
+      <w:pPr>
+        <w:pStyle w:val="ListParagraph"/>
+        <w:numPr>
+          <w:ilvl w:val="0"/>
+          <w:numId w:val="22"/>
+        </w:numPr>
+      </w:pPr>
+      <w:r>
+        <w:t>Fix bugs</w:t>
+      </w:r>
+    </w:p>
+    <w:p>
+      <w:pPr>
+        <w:numPr>
+          <w:ilvl w:val="0"/>
+          <w:numId w:val="15"/>
+        </w:numPr>
+      </w:pPr>
+      <w:r>
+        <w:rPr>
+          <w:lang w:val="en-GB"/>
+        </w:rPr>
+        <w:t>What obstacles are impeding your progress?  </w:t>
+      </w:r>
+      <w:r>
+        <w:t> </w:t>
+      </w:r>
+    </w:p>
+    <w:p>
+      <w:r>
+        <w:rPr>
+          <w:lang w:val="en-GB"/>
+        </w:rPr>
+        <w:t> </w:t>
+      </w:r>
+      <w:r>
+        <w:t> </w:t>
+      </w:r>
+    </w:p>
+    <w:p>
+      <w:r>
+        <w:rPr>
+          <w:lang w:val="en-GB"/>
+        </w:rPr>
+        <w:t> </w:t>
+      </w:r>
+      <w:r>
+        <w:t> </w:t>
+      </w:r>
+    </w:p>
+    <w:p>
+      <w:r>
+        <w:rPr>
+          <w:b/>
+          <w:bCs/>
+          <w:u w:val="single"/>
+          <w:lang w:val="en-GB"/>
+        </w:rPr>
+        <w:t>Team Member (4):</w:t>
+      </w:r>
+      <w:r>
+        <w:rPr>
+          <w:b/>
+          <w:bCs/>
+          <w:u w:val="single"/>
+          <w:lang w:val="en-GB"/>
+        </w:rPr>
+        <w:t xml:space="preserve"> Samuel Kingsley</w:t>
+      </w:r>
+      <w:r>
+        <w:rPr>
+          <w:b/>
+          <w:bCs/>
+          <w:u w:val="single"/>
+          <w:lang w:val="en-GB"/>
+        </w:rPr>
+        <w:t> </w:t>
+      </w:r>
+      <w:r>
+        <w:rPr>
+          <w:lang w:val="en-GB"/>
+        </w:rPr>
+        <w:t> </w:t>
+      </w:r>
+      <w:r>
+        <w:t> </w:t>
+      </w:r>
+    </w:p>
+    <w:p>
+      <w:pPr>
+        <w:numPr>
+          <w:ilvl w:val="0"/>
+          <w:numId w:val="16"/>
+        </w:numPr>
+      </w:pPr>
+      <w:r>
+        <w:rPr>
+          <w:lang w:val="en-GB"/>
+        </w:rPr>
+        <w:t>What did you accomplish yesterday? </w:t>
+      </w:r>
+      <w:r>
+        <w:t> </w:t>
+      </w:r>
+    </w:p>
+    <w:p>
+      <w:r>
+        <w:rPr>
+          <w:lang w:val="en-GB"/>
+        </w:rPr>
+        <w:t>Answer: </w:t>
+      </w:r>
+      <w:r>
+        <w:t> </w:t>
+      </w:r>
+      <w:r>
+        <w:t xml:space="preserve">worked on test </w:t>
+      </w:r>
+      <w:r>
+        <w:t>cases</w:t>
+      </w:r>
+    </w:p>
+    <w:p>
+      <w:r>
+        <w:rPr>
+          <w:lang w:val="en-GB"/>
+        </w:rPr>
+        <w:t> </w:t>
+      </w:r>
+      <w:r>
+        <w:t> </w:t>
+      </w:r>
+    </w:p>
+    <w:p>
+      <w:pPr>
+        <w:numPr>
+          <w:ilvl w:val="0"/>
+          <w:numId w:val="17"/>
+        </w:numPr>
+      </w:pPr>
+      <w:r>
+        <w:rPr>
+          <w:lang w:val="en-GB"/>
+        </w:rPr>
+        <w:t>What will you do today? </w:t>
+      </w:r>
+      <w:r>
+        <w:t> </w:t>
+      </w:r>
+    </w:p>
+    <w:p>
+      <w:r>
+        <w:rPr>
+          <w:lang w:val="en-GB"/>
+        </w:rPr>
+        <w:t>Answer: </w:t>
+      </w:r>
+      <w:r>
+        <w:rPr>
+          <w:lang w:val="en-GB"/>
+        </w:rPr>
+        <w:t xml:space="preserve"> keep working on test cases </w:t>
+      </w:r>
+    </w:p>
+    <w:p>
+      <w:r>
+        <w:rPr>
+          <w:lang w:val="en-GB"/>
+        </w:rPr>
+        <w:t> </w:t>
+      </w:r>
+      <w:r>
+        <w:t> </w:t>
+      </w:r>
+    </w:p>
+    <w:p>
+      <w:pPr>
+        <w:numPr>
+          <w:ilvl w:val="0"/>
+          <w:numId w:val="18"/>
+        </w:numPr>
+      </w:pPr>
+      <w:r>
+        <w:rPr>
+          <w:lang w:val="en-GB"/>
+        </w:rPr>
+        <w:t>What obstacles are impeding your progress? </w:t>
+      </w:r>
+      <w:r>
+        <w:t> </w:t>
+      </w:r>
+    </w:p>
+    <w:p>
+      <w:r>
+        <w:rPr>
+          <w:lang w:val="en-GB"/>
+        </w:rPr>
+        <w:t>Answer: </w:t>
+      </w:r>
+      <w:r>
+        <w:t> </w:t>
+      </w:r>
+    </w:p>
+    <w:p>
+      <w:r>
+        <w:rPr>
+          <w:lang w:val="en-GB"/>
+        </w:rPr>
+        <w:t> </w:t>
+      </w:r>
+      <w:r>
+        <w:t> </w:t>
+      </w:r>
+    </w:p>
+    <w:p>
+      <w:r>
+        <w:rPr>
+          <w:lang w:val="en-GB"/>
+        </w:rPr>
+        <w:t> </w:t>
+      </w:r>
+      <w:r>
+        <w:t> </w:t>
+      </w:r>
+    </w:p>
+    <w:p>
+      <w:r>
+        <w:rPr>
+          <w:b/>
+          <w:bCs/>
+          <w:u w:val="single"/>
+          <w:lang w:val="en-GB"/>
+        </w:rPr>
+        <w:t>Team Member (5): Name: </w:t>
+      </w:r>
+      <w:r>
+        <w:rPr>
+          <w:lang w:val="en-GB"/>
+        </w:rPr>
+        <w:t> </w:t>
+      </w:r>
+      <w:r>
+        <w:t> </w:t>
+      </w:r>
+      <w:r>
+        <w:t>Iwuagwu Nkem</w:t>
+      </w:r>
+    </w:p>
+    <w:p>
+      <w:pPr>
+        <w:numPr>
+          <w:ilvl w:val="0"/>
+          <w:numId w:val="19"/>
+        </w:numPr>
+      </w:pPr>
+      <w:r>
+        <w:rPr>
+          <w:lang w:val="en-GB"/>
+        </w:rPr>
+        <w:t>What did you accomplish yesterday? </w:t>
+      </w:r>
+      <w:r>
+        <w:t> </w:t>
+      </w:r>
+    </w:p>
+    <w:p>
+      <w:pPr>
+        <w:spacing w:after="240"/>
+      </w:pPr>
+      <w:r>
+        <w:rPr>
+          <w:lang w:val="en-GB"/>
+        </w:rPr>
+        <w:lastRenderedPageBreak/>
+        <w:t>Answer: </w:t>
+      </w:r>
+      <w:r>
+        <w:t> </w:t>
+      </w:r>
+      <w:r>
+        <w:rPr>
+          <w:rFonts w:ascii="Calibri" w:eastAsia="Calibri" w:hAnsi="Calibri" w:cs="Calibri"/>
+        </w:rPr>
+        <w:t xml:space="preserve"> Gained access to test environment. Dry run successful.</w:t>
+      </w:r>
+    </w:p>
+    <w:p/>
+    <w:p>
+      <w:pPr>
+        <w:numPr>
+          <w:ilvl w:val="0"/>
+          <w:numId w:val="20"/>
+        </w:numPr>
+      </w:pPr>
+      <w:r>
+        <w:rPr>
+          <w:lang w:val="en-GB"/>
+        </w:rPr>
+        <w:t>What will you do today? </w:t>
+      </w:r>
+      <w:r>
+        <w:t> </w:t>
+      </w:r>
+    </w:p>
+    <w:p>
+      <w:pPr>
+        <w:spacing w:after="240"/>
+      </w:pPr>
+      <w:r>
+        <w:rPr>
+          <w:lang w:val="en-GB"/>
+        </w:rPr>
+        <w:t>Answer: </w:t>
+      </w:r>
+      <w:r>
+        <w:t> </w:t>
+      </w:r>
+      <w:r>
+        <w:rPr>
+          <w:rFonts w:ascii="Calibri" w:eastAsia="Calibri" w:hAnsi="Calibri" w:cs="Calibri"/>
+        </w:rPr>
+        <w:t xml:space="preserve"> Fixing timing in transitions.</w:t>
+      </w:r>
+    </w:p>
+    <w:p>
+      <w:pPr>
         <w:numPr>
           <w:ilvl w:val="0"/>
           <w:numId w:val="21"/>
         </w:numPr>
       </w:pPr>
       <w:r>
-        <w:t>Implement</w:t>
-      </w:r>
-      <w:r>
-        <w:t>ed</w:t>
-      </w:r>
-      <w:r>
-        <w:t xml:space="preserve"> load from database.</w:t>
-      </w:r>
-    </w:p>
-    <w:p>
-      <w:pPr>
-        <w:pStyle w:val="ListParagraph"/>
-        <w:numPr>
-          <w:ilvl w:val="0"/>
-          <w:numId w:val="21"/>
-        </w:numPr>
-      </w:pPr>
-      <w:r>
-        <w:t>Implement</w:t>
-      </w:r>
-      <w:r>
-        <w:t>ed</w:t>
-      </w:r>
-      <w:r>
-        <w:t xml:space="preserve"> dump to database.</w:t>
-      </w:r>
-    </w:p>
-    <w:p>
-      <w:pPr>
-        <w:numPr>
-          <w:ilvl w:val="0"/>
-          <w:numId w:val="13"/>
-        </w:numPr>
-      </w:pPr>
-      <w:r>
-        <w:rPr>
-          <w:lang w:val="en-GB"/>
-        </w:rPr>
-        <w:t>What will you do today? </w:t>
-      </w:r>
-      <w:r>
-        <w:t> </w:t>
-      </w:r>
-    </w:p>
-    <w:p>
-      <w:pPr>
-        <w:pStyle w:val="ListParagraph"/>
-        <w:numPr>
-          <w:ilvl w:val="0"/>
-          <w:numId w:val="21"/>
-        </w:numPr>
-      </w:pPr>
-      <w:r>
-        <w:t>Fix bugs</w:t>
-      </w:r>
-    </w:p>
-    <w:p>
-      <w:pPr>
-        <w:numPr>
-          <w:ilvl w:val="0"/>
-          <w:numId w:val="14"/>
-        </w:numPr>
-      </w:pPr>
-      <w:r>
-        <w:rPr>
-          <w:lang w:val="en-GB"/>
-        </w:rPr>
-        <w:t>What obstacles are impeding your progress?  </w:t>
-      </w:r>
-      <w:r>
-        <w:t> </w:t>
-      </w:r>
-    </w:p>
-    <w:p>
-      <w:r>
-        <w:rPr>
-          <w:lang w:val="en-GB"/>
-        </w:rPr>
-        <w:t> </w:t>
-      </w:r>
-      <w:r>
-        <w:t> </w:t>
-      </w:r>
-    </w:p>
-    <w:p>
-      <w:r>
-        <w:rPr>
-          <w:lang w:val="en-GB"/>
-        </w:rPr>
-        <w:t> </w:t>
-      </w:r>
-      <w:r>
-        <w:t> </w:t>
-      </w:r>
-    </w:p>
-    <w:p>
-      <w:r>
-        <w:rPr>
-          <w:b w:val="1"/>
-          <w:bCs w:val="1"/>
-          <w:u w:val="single"/>
-          <w:lang w:val="en-GB"/>
-        </w:rPr>
-        <w:t>Team Member (4):</w:t>
-      </w:r>
-      <w:r>
-        <w:rPr>
-          <w:b w:val="1"/>
-          <w:bCs w:val="1"/>
-          <w:u w:val="single"/>
-          <w:lang w:val="en-GB"/>
-        </w:rPr>
-        <w:t xml:space="preserve"> Samuel Kingsley</w:t>
-      </w:r>
-      <w:r>
-        <w:rPr>
-          <w:b w:val="1"/>
-          <w:bCs w:val="1"/>
-          <w:u w:val="single"/>
-          <w:lang w:val="en-GB"/>
-        </w:rPr>
-        <w:t> </w:t>
-      </w:r>
-      <w:r>
-        <w:rPr>
-          <w:lang w:val="en-GB"/>
-        </w:rPr>
-        <w:t> </w:t>
-      </w:r>
-      <w:r>
-        <w:rPr/>
-        <w:t> </w:t>
-      </w:r>
-    </w:p>
-    <w:p>
-      <w:pPr>
-        <w:numPr>
-          <w:ilvl w:val="0"/>
-          <w:numId w:val="15"/>
-        </w:numPr>
-      </w:pPr>
-      <w:r>
-        <w:rPr>
-          <w:lang w:val="en-GB"/>
-        </w:rPr>
-        <w:t>What did you accomplish yesterday? </w:t>
-      </w:r>
-      <w:r>
-        <w:t> </w:t>
-      </w:r>
-    </w:p>
-    <w:p>
+        <w:rPr>
+          <w:lang w:val="en-GB"/>
+        </w:rPr>
+        <w:t>What obstacles are impeding your progress? </w:t>
+      </w:r>
+      <w:r>
+        <w:t> </w:t>
+      </w:r>
+    </w:p>
+    <w:p>
+      <w:pPr>
+        <w:spacing w:after="240"/>
+      </w:pPr>
       <w:r>
         <w:rPr>
           <w:lang w:val="en-GB"/>
@@ -1106,360 +1305,11 @@
         <w:t>Answer: </w:t>
       </w:r>
       <w:r>
-        <w:rPr/>
-        <w:t> </w:t>
-      </w:r>
-      <w:r>
-        <w:rPr/>
-        <w:t>worked on test cases for hash tables</w:t>
-      </w:r>
-    </w:p>
-    <w:p>
-      <w:r>
-        <w:rPr>
-          <w:lang w:val="en-GB"/>
-        </w:rPr>
-        <w:t> </w:t>
-      </w:r>
-      <w:r>
-        <w:t> </w:t>
-      </w:r>
-    </w:p>
-    <w:p>
-      <w:r>
-        <w:rPr>
-          <w:lang w:val="en-GB"/>
-        </w:rPr>
-        <w:t> </w:t>
-      </w:r>
-      <w:r>
-        <w:t> </w:t>
-      </w:r>
-    </w:p>
-    <w:p>
-      <w:pPr>
-        <w:numPr>
-          <w:ilvl w:val="0"/>
-          <w:numId w:val="16"/>
-        </w:numPr>
-      </w:pPr>
-      <w:r>
-        <w:rPr>
-          <w:lang w:val="en-GB"/>
-        </w:rPr>
-        <w:t>What will you do today? </w:t>
-      </w:r>
-      <w:r>
-        <w:t> </w:t>
-      </w:r>
-    </w:p>
-    <w:p>
-      <w:r>
-        <w:rPr>
-          <w:lang w:val="en-GB"/>
-        </w:rPr>
-        <w:t>Answer: </w:t>
-      </w:r>
-      <w:r>
-        <w:rPr>
-          <w:lang w:val="en-GB"/>
-        </w:rPr>
-        <w:t xml:space="preserve"> </w:t>
-      </w:r>
-      <w:r>
-        <w:rPr>
-          <w:lang w:val="en-GB"/>
-        </w:rPr>
-        <w:t>keep</w:t>
-      </w:r>
-      <w:r>
-        <w:rPr>
-          <w:lang w:val="en-GB"/>
-        </w:rPr>
-        <w:t xml:space="preserve"> working on test cases for hash tables</w:t>
-      </w:r>
-      <w:r>
-        <w:rPr/>
-        <w:t> </w:t>
-      </w:r>
-    </w:p>
-    <w:p>
-      <w:r>
-        <w:rPr>
-          <w:lang w:val="en-GB"/>
-        </w:rPr>
-        <w:t> </w:t>
-      </w:r>
-      <w:r>
-        <w:t> </w:t>
-      </w:r>
-    </w:p>
-    <w:p>
-      <w:r>
-        <w:rPr>
-          <w:lang w:val="en-GB"/>
-        </w:rPr>
-        <w:t> </w:t>
-      </w:r>
-      <w:r>
-        <w:t> </w:t>
-      </w:r>
-    </w:p>
-    <w:p>
-      <w:pPr>
-        <w:numPr>
-          <w:ilvl w:val="0"/>
-          <w:numId w:val="17"/>
-        </w:numPr>
-      </w:pPr>
-      <w:r>
-        <w:rPr>
-          <w:lang w:val="en-GB"/>
-        </w:rPr>
-        <w:t>What obstacles are impeding your progress? </w:t>
-      </w:r>
-      <w:r>
-        <w:t> </w:t>
-      </w:r>
-    </w:p>
-    <w:p>
-      <w:r>
-        <w:rPr>
-          <w:lang w:val="en-GB"/>
-        </w:rPr>
-        <w:t>Answer: </w:t>
-      </w:r>
-      <w:r>
-        <w:t> </w:t>
-      </w:r>
-    </w:p>
-    <w:p>
-      <w:r>
-        <w:rPr>
-          <w:lang w:val="en-GB"/>
-        </w:rPr>
-        <w:t> </w:t>
-      </w:r>
-      <w:r>
-        <w:t> </w:t>
-      </w:r>
-    </w:p>
-    <w:p>
-      <w:r>
-        <w:rPr>
-          <w:lang w:val="en-GB"/>
-        </w:rPr>
-        <w:t> </w:t>
-      </w:r>
-      <w:r>
-        <w:t> </w:t>
-      </w:r>
-    </w:p>
-    <w:p>
-      <w:r>
-        <w:rPr>
-          <w:lang w:val="en-GB"/>
-        </w:rPr>
-        <w:t> </w:t>
-      </w:r>
-      <w:r>
-        <w:t> </w:t>
-      </w:r>
-    </w:p>
-    <w:p>
-      <w:r>
-        <w:rPr>
-          <w:b w:val="1"/>
-          <w:bCs w:val="1"/>
-          <w:u w:val="single"/>
-          <w:lang w:val="en-GB"/>
-        </w:rPr>
-        <w:t>Team Member (5): Name: </w:t>
-      </w:r>
-      <w:r>
-        <w:rPr>
-          <w:lang w:val="en-GB"/>
-        </w:rPr>
-        <w:t> </w:t>
-      </w:r>
-      <w:r>
-        <w:rPr/>
-        <w:t> </w:t>
-      </w:r>
-      <w:r>
-        <w:rPr/>
-        <w:t>Iwuagwu Nkem</w:t>
-      </w:r>
-    </w:p>
-    <w:p>
-      <w:pPr>
-        <w:numPr>
-          <w:ilvl w:val="0"/>
-          <w:numId w:val="18"/>
-        </w:numPr>
-      </w:pPr>
-      <w:r>
-        <w:rPr>
-          <w:lang w:val="en-GB"/>
-        </w:rPr>
-        <w:lastRenderedPageBreak/>
-        <w:t>What did you accomplish yesterday? </w:t>
-      </w:r>
-      <w:r>
-        <w:t> </w:t>
-      </w:r>
-    </w:p>
-    <w:p>
-      <w:pPr>
-        <w:spacing w:before="0" w:beforeAutospacing="off" w:after="240" w:afterAutospacing="off"/>
-      </w:pPr>
-      <w:r>
-        <w:rPr>
-          <w:lang w:val="en-GB"/>
-        </w:rPr>
-        <w:t>Answer: </w:t>
-      </w:r>
-      <w:r>
-        <w:rPr/>
-        <w:t> </w:t>
-      </w:r>
-      <w:r>
-        <w:rPr>
-          <w:rFonts w:ascii="Calibri" w:hAnsi="Calibri" w:eastAsia="Calibri" w:cs="Calibri"/>
-          <w:noProof w:val="0"/>
-          <w:sz w:val="24"/>
-          <w:szCs w:val="24"/>
-          <w:lang w:val="en-US"/>
-        </w:rPr>
-        <w:t xml:space="preserve"> Gained access to test environment. Dry run successful.</w:t>
-      </w:r>
-    </w:p>
-    <w:p/>
-    <w:p>
-      <w:r>
-        <w:rPr>
-          <w:lang w:val="en-GB"/>
-        </w:rPr>
-        <w:t> </w:t>
-      </w:r>
-      <w:r>
-        <w:t> </w:t>
-      </w:r>
-    </w:p>
-    <w:p>
-      <w:r>
-        <w:rPr>
-          <w:lang w:val="en-GB"/>
-        </w:rPr>
-        <w:t> </w:t>
-      </w:r>
-      <w:r>
-        <w:t> </w:t>
-      </w:r>
-    </w:p>
-    <w:p>
-      <w:pPr>
-        <w:numPr>
-          <w:ilvl w:val="0"/>
-          <w:numId w:val="19"/>
-        </w:numPr>
-      </w:pPr>
-      <w:r>
-        <w:rPr>
-          <w:lang w:val="en-GB"/>
-        </w:rPr>
-        <w:t>What will you do today? </w:t>
-      </w:r>
-      <w:r>
-        <w:t> </w:t>
-      </w:r>
-    </w:p>
-    <w:p>
-      <w:pPr>
-        <w:spacing w:before="0" w:beforeAutospacing="off" w:after="240" w:afterAutospacing="off"/>
-      </w:pPr>
-      <w:r>
-        <w:rPr>
-          <w:lang w:val="en-GB"/>
-        </w:rPr>
-        <w:t>Answer: </w:t>
-      </w:r>
-      <w:r>
-        <w:rPr/>
-        <w:t> </w:t>
-      </w:r>
-      <w:r>
-        <w:rPr>
-          <w:rFonts w:ascii="Calibri" w:hAnsi="Calibri" w:eastAsia="Calibri" w:cs="Calibri"/>
-          <w:noProof w:val="0"/>
-          <w:sz w:val="24"/>
-          <w:szCs w:val="24"/>
-          <w:lang w:val="en-US"/>
-        </w:rPr>
-        <w:t xml:space="preserve"> Fixing timing in transitions.</w:t>
-      </w:r>
-    </w:p>
-    <w:p/>
-    <w:p>
-      <w:r>
-        <w:rPr>
-          <w:lang w:val="en-GB"/>
-        </w:rPr>
-        <w:t> </w:t>
-      </w:r>
-      <w:r>
-        <w:t> </w:t>
-      </w:r>
-    </w:p>
-    <w:p>
-      <w:r>
-        <w:rPr>
-          <w:lang w:val="en-GB"/>
-        </w:rPr>
-        <w:t> </w:t>
-      </w:r>
-      <w:r>
-        <w:t> </w:t>
-      </w:r>
-    </w:p>
-    <w:p>
-      <w:pPr>
-        <w:numPr>
-          <w:ilvl w:val="0"/>
-          <w:numId w:val="20"/>
-        </w:numPr>
-      </w:pPr>
-      <w:r>
-        <w:rPr>
-          <w:lang w:val="en-GB"/>
-        </w:rPr>
-        <w:t>What obstacles are impeding your progress? </w:t>
-      </w:r>
-      <w:r>
-        <w:t> </w:t>
-      </w:r>
-    </w:p>
-    <w:p>
-      <w:pPr>
-        <w:spacing w:before="0" w:beforeAutospacing="off" w:after="240" w:afterAutospacing="off"/>
-      </w:pPr>
-      <w:r>
-        <w:rPr>
-          <w:lang w:val="en-GB"/>
-        </w:rPr>
-        <w:t>Answer: </w:t>
-      </w:r>
-      <w:r>
-        <w:rPr/>
-        <w:t> </w:t>
-      </w:r>
-      <w:r>
-        <w:rPr>
-          <w:rFonts w:ascii="Calibri" w:hAnsi="Calibri" w:eastAsia="Calibri" w:cs="Calibri"/>
-          <w:noProof w:val="0"/>
-          <w:sz w:val="24"/>
-          <w:szCs w:val="24"/>
-          <w:lang w:val="en-US"/>
+        <w:t> </w:t>
+      </w:r>
+      <w:r>
+        <w:rPr>
+          <w:rFonts w:ascii="Calibri" w:eastAsia="Calibri" w:hAnsi="Calibri" w:cs="Calibri"/>
         </w:rPr>
         <w:t xml:space="preserve"> Projector setup still pending.</w:t>
       </w:r>
@@ -1542,7 +1392,7 @@
     </w:p>
     <w:p/>
     <w:sectPr>
-      <w:pgSz w:w="12240" w:h="15840" w:orient="portrait"/>
+      <w:pgSz w:w="12240" w:h="15840"/>
       <w:pgMar w:top="1440" w:right="1440" w:bottom="1440" w:left="1440" w:header="720" w:footer="720" w:gutter="0"/>
       <w:cols w:space="720"/>
       <w:docGrid w:linePitch="360"/>
@@ -1553,118 +1403,6 @@
 
 <file path=word/numbering.xml><?xml version="1.0" encoding="utf-8"?>
 <w:numbering xmlns:wpc="http://schemas.microsoft.com/office/word/2010/wordprocessingCanvas" xmlns:cx="http://schemas.microsoft.com/office/drawing/2014/chartex" xmlns:cx1="http://schemas.microsoft.com/office/drawing/2015/9/8/chartex" xmlns:cx2="http://schemas.microsoft.com/office/drawing/2015/10/21/chartex" xmlns:cx3="http://schemas.microsoft.com/office/drawing/2016/5/9/chartex" xmlns:cx4="http://schemas.microsoft.com/office/drawing/2016/5/10/chartex" xmlns:cx5="http://schemas.microsoft.com/office/drawing/2016/5/11/chartex" xmlns:cx6="http://schemas.microsoft.com/office/drawing/2016/5/12/chartex" xmlns:cx7="http://schemas.microsoft.com/office/drawing/2016/5/13/chartex" xmlns:cx8="http://schemas.microsoft.com/office/drawing/2016/5/14/chartex" xmlns:mc="http://schemas.openxmlformats.org/markup-compatibility/2006" xmlns:aink="http://schemas.microsoft.com/office/drawing/2016/ink" xmlns:am3d="http://schemas.microsoft.com/office/drawing/2017/model3d" xmlns:o="urn:schemas-microsoft-com:office:office" xmlns:oel="http://schemas.microsoft.com/office/2019/extlst" xmlns:r="http://schemas.openxmlformats.org/officeDocument/2006/relationships" xmlns:m="http://schemas.openxmlformats.org/officeDocument/2006/math" xmlns:v="urn:schemas-microsoft-com:vml" xmlns:wp14="http://schemas.microsoft.com/office/word/2010/wordprocessingDrawing" xmlns:wp="http://schemas.openxmlformats.org/drawingml/2006/wordprocessingDrawing" xmlns:w10="urn:schemas-microsoft-com:office:word" xmlns:w="http://schemas.openxmlformats.org/wordprocessingml/2006/main" xmlns:w14="http://schemas.microsoft.com/office/word/2010/wordml" xmlns:w15="http://schemas.microsoft.com/office/word/2012/wordml" xmlns:w16cex="http://schemas.microsoft.com/office/word/2018/wordml/cex" xmlns:w16cid="http://schemas.microsoft.com/office/word/2016/wordml/cid" xmlns:w16="http://schemas.microsoft.com/office/word/2018/wordml" xmlns:w16du="http://schemas.microsoft.com/office/word/2023/wordml/word16du" xmlns:w16sdtdh="http://schemas.microsoft.com/office/word/2020/wordml/sdtdatahash" xmlns:w16sdtfl="http://schemas.microsoft.com/office/word/2024/wordml/sdtformatlock" xmlns:w16se="http://schemas.microsoft.com/office/word/2015/wordml/symex" xmlns:wpg="http://schemas.microsoft.com/office/word/2010/wordprocessingGroup" xmlns:wpi="http://schemas.microsoft.com/office/word/2010/wordprocessingInk" xmlns:wne="http://schemas.microsoft.com/office/word/2006/wordml" xmlns:wps="http://schemas.microsoft.com/office/word/2010/wordprocessingShape" mc:Ignorable="w14 w15 w16se w16cid w16 w16cex w16sdtdh w16sdtfl w16du wp14">
-  <w:abstractNum xmlns:w="http://schemas.openxmlformats.org/wordprocessingml/2006/main" w:abstractNumId="21">
-    <w:nsid w:val="178cdb4e"/>
-    <w:multiLevelType xmlns:w="http://schemas.openxmlformats.org/wordprocessingml/2006/main" w:val="hybridMultilevel"/>
-    <w:lvl xmlns:w="http://schemas.openxmlformats.org/wordprocessingml/2006/main" w:ilvl="0">
-      <w:start w:val="1"/>
-      <w:numFmt w:val="bullet"/>
-      <w:lvlText w:val=""/>
-      <w:lvlJc w:val="left"/>
-      <w:pPr>
-        <w:ind w:left="720" w:hanging="360"/>
-      </w:pPr>
-      <w:rPr>
-        <w:rFonts w:hint="default" w:ascii="Symbol" w:hAnsi="Symbol"/>
-      </w:rPr>
-    </w:lvl>
-    <w:lvl xmlns:w="http://schemas.openxmlformats.org/wordprocessingml/2006/main" w:ilvl="1">
-      <w:start w:val="1"/>
-      <w:numFmt w:val="bullet"/>
-      <w:lvlText w:val="o"/>
-      <w:lvlJc w:val="left"/>
-      <w:pPr>
-        <w:ind w:left="1440" w:hanging="360"/>
-      </w:pPr>
-      <w:rPr>
-        <w:rFonts w:hint="default" w:ascii="Courier New" w:hAnsi="Courier New"/>
-      </w:rPr>
-    </w:lvl>
-    <w:lvl xmlns:w="http://schemas.openxmlformats.org/wordprocessingml/2006/main" w:ilvl="2">
-      <w:start w:val="1"/>
-      <w:numFmt w:val="bullet"/>
-      <w:lvlText w:val=""/>
-      <w:lvlJc w:val="left"/>
-      <w:pPr>
-        <w:ind w:left="2160" w:hanging="360"/>
-      </w:pPr>
-      <w:rPr>
-        <w:rFonts w:hint="default" w:ascii="Wingdings" w:hAnsi="Wingdings"/>
-      </w:rPr>
-    </w:lvl>
-    <w:lvl xmlns:w="http://schemas.openxmlformats.org/wordprocessingml/2006/main" w:ilvl="3">
-      <w:start w:val="1"/>
-      <w:numFmt w:val="bullet"/>
-      <w:lvlText w:val=""/>
-      <w:lvlJc w:val="left"/>
-      <w:pPr>
-        <w:ind w:left="2880" w:hanging="360"/>
-      </w:pPr>
-      <w:rPr>
-        <w:rFonts w:hint="default" w:ascii="Symbol" w:hAnsi="Symbol"/>
-      </w:rPr>
-    </w:lvl>
-    <w:lvl xmlns:w="http://schemas.openxmlformats.org/wordprocessingml/2006/main" w:ilvl="4">
-      <w:start w:val="1"/>
-      <w:numFmt w:val="bullet"/>
-      <w:lvlText w:val="o"/>
-      <w:lvlJc w:val="left"/>
-      <w:pPr>
-        <w:ind w:left="3600" w:hanging="360"/>
-      </w:pPr>
-      <w:rPr>
-        <w:rFonts w:hint="default" w:ascii="Courier New" w:hAnsi="Courier New"/>
-      </w:rPr>
-    </w:lvl>
-    <w:lvl xmlns:w="http://schemas.openxmlformats.org/wordprocessingml/2006/main" w:ilvl="5">
-      <w:start w:val="1"/>
-      <w:numFmt w:val="bullet"/>
-      <w:lvlText w:val=""/>
-      <w:lvlJc w:val="left"/>
-      <w:pPr>
-        <w:ind w:left="4320" w:hanging="360"/>
-      </w:pPr>
-      <w:rPr>
-        <w:rFonts w:hint="default" w:ascii="Wingdings" w:hAnsi="Wingdings"/>
-      </w:rPr>
-    </w:lvl>
-    <w:lvl xmlns:w="http://schemas.openxmlformats.org/wordprocessingml/2006/main" w:ilvl="6">
-      <w:start w:val="1"/>
-      <w:numFmt w:val="bullet"/>
-      <w:lvlText w:val=""/>
-      <w:lvlJc w:val="left"/>
-      <w:pPr>
-        <w:ind w:left="5040" w:hanging="360"/>
-      </w:pPr>
-      <w:rPr>
-        <w:rFonts w:hint="default" w:ascii="Symbol" w:hAnsi="Symbol"/>
-      </w:rPr>
-    </w:lvl>
-    <w:lvl xmlns:w="http://schemas.openxmlformats.org/wordprocessingml/2006/main" w:ilvl="7">
-      <w:start w:val="1"/>
-      <w:numFmt w:val="bullet"/>
-      <w:lvlText w:val="o"/>
-      <w:lvlJc w:val="left"/>
-      <w:pPr>
-        <w:ind w:left="5760" w:hanging="360"/>
-      </w:pPr>
-      <w:rPr>
-        <w:rFonts w:hint="default" w:ascii="Courier New" w:hAnsi="Courier New"/>
-      </w:rPr>
-    </w:lvl>
-    <w:lvl xmlns:w="http://schemas.openxmlformats.org/wordprocessingml/2006/main" w:ilvl="8">
-      <w:start w:val="1"/>
-      <w:numFmt w:val="bullet"/>
-      <w:lvlText w:val=""/>
-      <w:lvlJc w:val="left"/>
-      <w:pPr>
-        <w:ind w:left="6480" w:hanging="360"/>
-      </w:pPr>
-      <w:rPr>
-        <w:rFonts w:hint="default" w:ascii="Wingdings" w:hAnsi="Wingdings"/>
-      </w:rPr>
-    </w:lvl>
-  </w:abstractNum>
   <w:abstractNum w:abstractNumId="0" w15:restartNumberingAfterBreak="0">
     <w:nsid w:val="07EA3B6D"/>
     <w:multiLevelType w:val="multilevel"/>
@@ -2133,7 +1871,7 @@
         <w:ind w:left="720" w:hanging="360"/>
       </w:pPr>
       <w:rPr>
-        <w:rFonts w:hint="default" w:ascii="Symbol" w:hAnsi="Symbol"/>
+        <w:rFonts w:ascii="Symbol" w:hAnsi="Symbol" w:hint="default"/>
         <w:sz w:val="20"/>
       </w:rPr>
     </w:lvl>
@@ -2149,7 +1887,7 @@
         <w:ind w:left="1440" w:hanging="360"/>
       </w:pPr>
       <w:rPr>
-        <w:rFonts w:hint="default" w:ascii="Symbol" w:hAnsi="Symbol"/>
+        <w:rFonts w:ascii="Symbol" w:hAnsi="Symbol" w:hint="default"/>
         <w:sz w:val="20"/>
       </w:rPr>
     </w:lvl>
@@ -2165,7 +1903,7 @@
         <w:ind w:left="2160" w:hanging="360"/>
       </w:pPr>
       <w:rPr>
-        <w:rFonts w:hint="default" w:ascii="Symbol" w:hAnsi="Symbol"/>
+        <w:rFonts w:ascii="Symbol" w:hAnsi="Symbol" w:hint="default"/>
         <w:sz w:val="20"/>
       </w:rPr>
     </w:lvl>
@@ -2181,7 +1919,7 @@
         <w:ind w:left="2880" w:hanging="360"/>
       </w:pPr>
       <w:rPr>
-        <w:rFonts w:hint="default" w:ascii="Symbol" w:hAnsi="Symbol"/>
+        <w:rFonts w:ascii="Symbol" w:hAnsi="Symbol" w:hint="default"/>
         <w:sz w:val="20"/>
       </w:rPr>
     </w:lvl>
@@ -2197,7 +1935,7 @@
         <w:ind w:left="3600" w:hanging="360"/>
       </w:pPr>
       <w:rPr>
-        <w:rFonts w:hint="default" w:ascii="Symbol" w:hAnsi="Symbol"/>
+        <w:rFonts w:ascii="Symbol" w:hAnsi="Symbol" w:hint="default"/>
         <w:sz w:val="20"/>
       </w:rPr>
     </w:lvl>
@@ -2213,7 +1951,7 @@
         <w:ind w:left="4320" w:hanging="360"/>
       </w:pPr>
       <w:rPr>
-        <w:rFonts w:hint="default" w:ascii="Symbol" w:hAnsi="Symbol"/>
+        <w:rFonts w:ascii="Symbol" w:hAnsi="Symbol" w:hint="default"/>
         <w:sz w:val="20"/>
       </w:rPr>
     </w:lvl>
@@ -2229,7 +1967,7 @@
         <w:ind w:left="5040" w:hanging="360"/>
       </w:pPr>
       <w:rPr>
-        <w:rFonts w:hint="default" w:ascii="Symbol" w:hAnsi="Symbol"/>
+        <w:rFonts w:ascii="Symbol" w:hAnsi="Symbol" w:hint="default"/>
         <w:sz w:val="20"/>
       </w:rPr>
     </w:lvl>
@@ -2245,7 +1983,7 @@
         <w:ind w:left="5760" w:hanging="360"/>
       </w:pPr>
       <w:rPr>
-        <w:rFonts w:hint="default" w:ascii="Symbol" w:hAnsi="Symbol"/>
+        <w:rFonts w:ascii="Symbol" w:hAnsi="Symbol" w:hint="default"/>
         <w:sz w:val="20"/>
       </w:rPr>
     </w:lvl>
@@ -2261,7 +1999,7 @@
         <w:ind w:left="6480" w:hanging="360"/>
       </w:pPr>
       <w:rPr>
-        <w:rFonts w:hint="default" w:ascii="Symbol" w:hAnsi="Symbol"/>
+        <w:rFonts w:ascii="Symbol" w:hAnsi="Symbol" w:hint="default"/>
         <w:sz w:val="20"/>
       </w:rPr>
     </w:lvl>
@@ -2493,6 +2231,119 @@
     </w:lvl>
   </w:abstractNum>
   <w:abstractNum w:abstractNumId="7" w15:restartNumberingAfterBreak="0">
+    <w:nsid w:val="178CDB4E"/>
+    <w:multiLevelType w:val="hybridMultilevel"/>
+    <w:tmpl w:val="2ED2AB48"/>
+    <w:lvl w:ilvl="0" w:tplc="95C2B77C">
+      <w:start w:val="1"/>
+      <w:numFmt w:val="bullet"/>
+      <w:lvlText w:val=""/>
+      <w:lvlJc w:val="left"/>
+      <w:pPr>
+        <w:ind w:left="720" w:hanging="360"/>
+      </w:pPr>
+      <w:rPr>
+        <w:rFonts w:ascii="Symbol" w:hAnsi="Symbol" w:hint="default"/>
+      </w:rPr>
+    </w:lvl>
+    <w:lvl w:ilvl="1" w:tplc="ACD0380A">
+      <w:start w:val="1"/>
+      <w:numFmt w:val="bullet"/>
+      <w:lvlText w:val="o"/>
+      <w:lvlJc w:val="left"/>
+      <w:pPr>
+        <w:ind w:left="1440" w:hanging="360"/>
+      </w:pPr>
+      <w:rPr>
+        <w:rFonts w:ascii="Courier New" w:hAnsi="Courier New" w:hint="default"/>
+      </w:rPr>
+    </w:lvl>
+    <w:lvl w:ilvl="2" w:tplc="2C728958">
+      <w:start w:val="1"/>
+      <w:numFmt w:val="bullet"/>
+      <w:lvlText w:val=""/>
+      <w:lvlJc w:val="left"/>
+      <w:pPr>
+        <w:ind w:left="2160" w:hanging="360"/>
+      </w:pPr>
+      <w:rPr>
+        <w:rFonts w:ascii="Wingdings" w:hAnsi="Wingdings" w:hint="default"/>
+      </w:rPr>
+    </w:lvl>
+    <w:lvl w:ilvl="3" w:tplc="80F01C1E">
+      <w:start w:val="1"/>
+      <w:numFmt w:val="bullet"/>
+      <w:lvlText w:val=""/>
+      <w:lvlJc w:val="left"/>
+      <w:pPr>
+        <w:ind w:left="2880" w:hanging="360"/>
+      </w:pPr>
+      <w:rPr>
+        <w:rFonts w:ascii="Symbol" w:hAnsi="Symbol" w:hint="default"/>
+      </w:rPr>
+    </w:lvl>
+    <w:lvl w:ilvl="4" w:tplc="FA52DDCA">
+      <w:start w:val="1"/>
+      <w:numFmt w:val="bullet"/>
+      <w:lvlText w:val="o"/>
+      <w:lvlJc w:val="left"/>
+      <w:pPr>
+        <w:ind w:left="3600" w:hanging="360"/>
+      </w:pPr>
+      <w:rPr>
+        <w:rFonts w:ascii="Courier New" w:hAnsi="Courier New" w:hint="default"/>
+      </w:rPr>
+    </w:lvl>
+    <w:lvl w:ilvl="5" w:tplc="08C23E52">
+      <w:start w:val="1"/>
+      <w:numFmt w:val="bullet"/>
+      <w:lvlText w:val=""/>
+      <w:lvlJc w:val="left"/>
+      <w:pPr>
+        <w:ind w:left="4320" w:hanging="360"/>
+      </w:pPr>
+      <w:rPr>
+        <w:rFonts w:ascii="Wingdings" w:hAnsi="Wingdings" w:hint="default"/>
+      </w:rPr>
+    </w:lvl>
+    <w:lvl w:ilvl="6" w:tplc="45A2C00E">
+      <w:start w:val="1"/>
+      <w:numFmt w:val="bullet"/>
+      <w:lvlText w:val=""/>
+      <w:lvlJc w:val="left"/>
+      <w:pPr>
+        <w:ind w:left="5040" w:hanging="360"/>
+      </w:pPr>
+      <w:rPr>
+        <w:rFonts w:ascii="Symbol" w:hAnsi="Symbol" w:hint="default"/>
+      </w:rPr>
+    </w:lvl>
+    <w:lvl w:ilvl="7" w:tplc="6C64B7EE">
+      <w:start w:val="1"/>
+      <w:numFmt w:val="bullet"/>
+      <w:lvlText w:val="o"/>
+      <w:lvlJc w:val="left"/>
+      <w:pPr>
+        <w:ind w:left="5760" w:hanging="360"/>
+      </w:pPr>
+      <w:rPr>
+        <w:rFonts w:ascii="Courier New" w:hAnsi="Courier New" w:hint="default"/>
+      </w:rPr>
+    </w:lvl>
+    <w:lvl w:ilvl="8" w:tplc="DEC26176">
+      <w:start w:val="1"/>
+      <w:numFmt w:val="bullet"/>
+      <w:lvlText w:val=""/>
+      <w:lvlJc w:val="left"/>
+      <w:pPr>
+        <w:ind w:left="6480" w:hanging="360"/>
+      </w:pPr>
+      <w:rPr>
+        <w:rFonts w:ascii="Wingdings" w:hAnsi="Wingdings" w:hint="default"/>
+      </w:rPr>
+    </w:lvl>
+  </w:abstractNum>
+  <w:abstractNum w:abstractNumId="8" w15:restartNumberingAfterBreak="0">
     <w:nsid w:val="1AFB4DED"/>
     <w:multiLevelType w:val="multilevel"/>
     <w:tmpl w:val="7EF056FC"/>
@@ -2508,7 +2359,7 @@
         <w:ind w:left="720" w:hanging="360"/>
       </w:pPr>
       <w:rPr>
-        <w:rFonts w:hint="default" w:ascii="Symbol" w:hAnsi="Symbol"/>
+        <w:rFonts w:ascii="Symbol" w:hAnsi="Symbol" w:hint="default"/>
         <w:sz w:val="20"/>
       </w:rPr>
     </w:lvl>
@@ -2524,7 +2375,7 @@
         <w:ind w:left="1440" w:hanging="360"/>
       </w:pPr>
       <w:rPr>
-        <w:rFonts w:hint="default" w:ascii="Symbol" w:hAnsi="Symbol"/>
+        <w:rFonts w:ascii="Symbol" w:hAnsi="Symbol" w:hint="default"/>
         <w:sz w:val="20"/>
       </w:rPr>
     </w:lvl>
@@ -2540,7 +2391,7 @@
         <w:ind w:left="2160" w:hanging="360"/>
       </w:pPr>
       <w:rPr>
-        <w:rFonts w:hint="default" w:ascii="Symbol" w:hAnsi="Symbol"/>
+        <w:rFonts w:ascii="Symbol" w:hAnsi="Symbol" w:hint="default"/>
         <w:sz w:val="20"/>
       </w:rPr>
     </w:lvl>
@@ -2556,7 +2407,7 @@
         <w:ind w:left="2880" w:hanging="360"/>
       </w:pPr>
       <w:rPr>
-        <w:rFonts w:hint="default" w:ascii="Symbol" w:hAnsi="Symbol"/>
+        <w:rFonts w:ascii="Symbol" w:hAnsi="Symbol" w:hint="default"/>
         <w:sz w:val="20"/>
       </w:rPr>
     </w:lvl>
@@ -2572,7 +2423,7 @@
         <w:ind w:left="3600" w:hanging="360"/>
       </w:pPr>
       <w:rPr>
-        <w:rFonts w:hint="default" w:ascii="Symbol" w:hAnsi="Symbol"/>
+        <w:rFonts w:ascii="Symbol" w:hAnsi="Symbol" w:hint="default"/>
         <w:sz w:val="20"/>
       </w:rPr>
     </w:lvl>
@@ -2588,7 +2439,7 @@
         <w:ind w:left="4320" w:hanging="360"/>
       </w:pPr>
       <w:rPr>
-        <w:rFonts w:hint="default" w:ascii="Symbol" w:hAnsi="Symbol"/>
+        <w:rFonts w:ascii="Symbol" w:hAnsi="Symbol" w:hint="default"/>
         <w:sz w:val="20"/>
       </w:rPr>
     </w:lvl>
@@ -2604,7 +2455,7 @@
         <w:ind w:left="5040" w:hanging="360"/>
       </w:pPr>
       <w:rPr>
-        <w:rFonts w:hint="default" w:ascii="Symbol" w:hAnsi="Symbol"/>
+        <w:rFonts w:ascii="Symbol" w:hAnsi="Symbol" w:hint="default"/>
         <w:sz w:val="20"/>
       </w:rPr>
     </w:lvl>
@@ -2620,7 +2471,7 @@
         <w:ind w:left="5760" w:hanging="360"/>
       </w:pPr>
       <w:rPr>
-        <w:rFonts w:hint="default" w:ascii="Symbol" w:hAnsi="Symbol"/>
+        <w:rFonts w:ascii="Symbol" w:hAnsi="Symbol" w:hint="default"/>
         <w:sz w:val="20"/>
       </w:rPr>
     </w:lvl>
@@ -2636,12 +2487,12 @@
         <w:ind w:left="6480" w:hanging="360"/>
       </w:pPr>
       <w:rPr>
-        <w:rFonts w:hint="default" w:ascii="Symbol" w:hAnsi="Symbol"/>
+        <w:rFonts w:ascii="Symbol" w:hAnsi="Symbol" w:hint="default"/>
         <w:sz w:val="20"/>
       </w:rPr>
     </w:lvl>
   </w:abstractNum>
-  <w:abstractNum w:abstractNumId="8" w15:restartNumberingAfterBreak="0">
+  <w:abstractNum w:abstractNumId="9" w15:restartNumberingAfterBreak="0">
     <w:nsid w:val="2831186D"/>
     <w:multiLevelType w:val="multilevel"/>
     <w:tmpl w:val="A9DE3E7A"/>
@@ -2754,7 +2605,7 @@
       </w:pPr>
     </w:lvl>
   </w:abstractNum>
-  <w:abstractNum w:abstractNumId="9" w15:restartNumberingAfterBreak="0">
+  <w:abstractNum w:abstractNumId="10" w15:restartNumberingAfterBreak="0">
     <w:nsid w:val="2D2D5F65"/>
     <w:multiLevelType w:val="multilevel"/>
     <w:tmpl w:val="FD4E52CC"/>
@@ -2867,7 +2718,7 @@
       </w:pPr>
     </w:lvl>
   </w:abstractNum>
-  <w:abstractNum w:abstractNumId="10" w15:restartNumberingAfterBreak="0">
+  <w:abstractNum w:abstractNumId="11" w15:restartNumberingAfterBreak="0">
     <w:nsid w:val="330458F2"/>
     <w:multiLevelType w:val="multilevel"/>
     <w:tmpl w:val="FFF4BB84"/>
@@ -2883,7 +2734,7 @@
         <w:ind w:left="720" w:hanging="360"/>
       </w:pPr>
       <w:rPr>
-        <w:rFonts w:hint="default" w:ascii="Symbol" w:hAnsi="Symbol"/>
+        <w:rFonts w:ascii="Symbol" w:hAnsi="Symbol" w:hint="default"/>
         <w:sz w:val="20"/>
       </w:rPr>
     </w:lvl>
@@ -2899,7 +2750,7 @@
         <w:ind w:left="1440" w:hanging="360"/>
       </w:pPr>
       <w:rPr>
-        <w:rFonts w:hint="default" w:ascii="Symbol" w:hAnsi="Symbol"/>
+        <w:rFonts w:ascii="Symbol" w:hAnsi="Symbol" w:hint="default"/>
         <w:sz w:val="20"/>
       </w:rPr>
     </w:lvl>
@@ -2915,7 +2766,7 @@
         <w:ind w:left="2160" w:hanging="360"/>
       </w:pPr>
       <w:rPr>
-        <w:rFonts w:hint="default" w:ascii="Symbol" w:hAnsi="Symbol"/>
+        <w:rFonts w:ascii="Symbol" w:hAnsi="Symbol" w:hint="default"/>
         <w:sz w:val="20"/>
       </w:rPr>
     </w:lvl>
@@ -2931,7 +2782,7 @@
         <w:ind w:left="2880" w:hanging="360"/>
       </w:pPr>
       <w:rPr>
-        <w:rFonts w:hint="default" w:ascii="Symbol" w:hAnsi="Symbol"/>
+        <w:rFonts w:ascii="Symbol" w:hAnsi="Symbol" w:hint="default"/>
         <w:sz w:val="20"/>
       </w:rPr>
     </w:lvl>
@@ -2947,7 +2798,7 @@
         <w:ind w:left="3600" w:hanging="360"/>
       </w:pPr>
       <w:rPr>
-        <w:rFonts w:hint="default" w:ascii="Symbol" w:hAnsi="Symbol"/>
+        <w:rFonts w:ascii="Symbol" w:hAnsi="Symbol" w:hint="default"/>
         <w:sz w:val="20"/>
       </w:rPr>
     </w:lvl>
@@ -2963,7 +2814,7 @@
         <w:ind w:left="4320" w:hanging="360"/>
       </w:pPr>
       <w:rPr>
-        <w:rFonts w:hint="default" w:ascii="Symbol" w:hAnsi="Symbol"/>
+        <w:rFonts w:ascii="Symbol" w:hAnsi="Symbol" w:hint="default"/>
         <w:sz w:val="20"/>
       </w:rPr>
     </w:lvl>
@@ -2979,7 +2830,7 @@
         <w:ind w:left="5040" w:hanging="360"/>
       </w:pPr>
       <w:rPr>
-        <w:rFonts w:hint="default" w:ascii="Symbol" w:hAnsi="Symbol"/>
+        <w:rFonts w:ascii="Symbol" w:hAnsi="Symbol" w:hint="default"/>
         <w:sz w:val="20"/>
       </w:rPr>
     </w:lvl>
@@ -2995,7 +2846,7 @@
         <w:ind w:left="5760" w:hanging="360"/>
       </w:pPr>
       <w:rPr>
-        <w:rFonts w:hint="default" w:ascii="Symbol" w:hAnsi="Symbol"/>
+        <w:rFonts w:ascii="Symbol" w:hAnsi="Symbol" w:hint="default"/>
         <w:sz w:val="20"/>
       </w:rPr>
     </w:lvl>
@@ -3011,12 +2862,12 @@
         <w:ind w:left="6480" w:hanging="360"/>
       </w:pPr>
       <w:rPr>
-        <w:rFonts w:hint="default" w:ascii="Symbol" w:hAnsi="Symbol"/>
+        <w:rFonts w:ascii="Symbol" w:hAnsi="Symbol" w:hint="default"/>
         <w:sz w:val="20"/>
       </w:rPr>
     </w:lvl>
   </w:abstractNum>
-  <w:abstractNum w:abstractNumId="11" w15:restartNumberingAfterBreak="0">
+  <w:abstractNum w:abstractNumId="12" w15:restartNumberingAfterBreak="0">
     <w:nsid w:val="33760036"/>
     <w:multiLevelType w:val="multilevel"/>
     <w:tmpl w:val="7908915C"/>
@@ -3129,7 +2980,7 @@
       </w:pPr>
     </w:lvl>
   </w:abstractNum>
-  <w:abstractNum w:abstractNumId="12" w15:restartNumberingAfterBreak="0">
+  <w:abstractNum w:abstractNumId="13" w15:restartNumberingAfterBreak="0">
     <w:nsid w:val="376A2A51"/>
     <w:multiLevelType w:val="multilevel"/>
     <w:tmpl w:val="59F45F6E"/>
@@ -3242,7 +3093,7 @@
       </w:pPr>
     </w:lvl>
   </w:abstractNum>
-  <w:abstractNum w:abstractNumId="13" w15:restartNumberingAfterBreak="0">
+  <w:abstractNum w:abstractNumId="14" w15:restartNumberingAfterBreak="0">
     <w:nsid w:val="39581776"/>
     <w:multiLevelType w:val="multilevel"/>
     <w:tmpl w:val="5FC09F38"/>
@@ -3258,7 +3109,7 @@
         <w:ind w:left="720" w:hanging="360"/>
       </w:pPr>
       <w:rPr>
-        <w:rFonts w:hint="default" w:ascii="Symbol" w:hAnsi="Symbol"/>
+        <w:rFonts w:ascii="Symbol" w:hAnsi="Symbol" w:hint="default"/>
         <w:sz w:val="20"/>
       </w:rPr>
     </w:lvl>
@@ -3274,7 +3125,7 @@
         <w:ind w:left="1440" w:hanging="360"/>
       </w:pPr>
       <w:rPr>
-        <w:rFonts w:hint="default" w:ascii="Symbol" w:hAnsi="Symbol"/>
+        <w:rFonts w:ascii="Symbol" w:hAnsi="Symbol" w:hint="default"/>
         <w:sz w:val="20"/>
       </w:rPr>
     </w:lvl>
@@ -3290,7 +3141,7 @@
         <w:ind w:left="2160" w:hanging="360"/>
       </w:pPr>
       <w:rPr>
-        <w:rFonts w:hint="default" w:ascii="Symbol" w:hAnsi="Symbol"/>
+        <w:rFonts w:ascii="Symbol" w:hAnsi="Symbol" w:hint="default"/>
         <w:sz w:val="20"/>
       </w:rPr>
     </w:lvl>
@@ -3306,7 +3157,7 @@
         <w:ind w:left="2880" w:hanging="360"/>
       </w:pPr>
       <w:rPr>
-        <w:rFonts w:hint="default" w:ascii="Symbol" w:hAnsi="Symbol"/>
+        <w:rFonts w:ascii="Symbol" w:hAnsi="Symbol" w:hint="default"/>
         <w:sz w:val="20"/>
       </w:rPr>
     </w:lvl>
@@ -3322,7 +3173,7 @@
         <w:ind w:left="3600" w:hanging="360"/>
       </w:pPr>
       <w:rPr>
-        <w:rFonts w:hint="default" w:ascii="Symbol" w:hAnsi="Symbol"/>
+        <w:rFonts w:ascii="Symbol" w:hAnsi="Symbol" w:hint="default"/>
         <w:sz w:val="20"/>
       </w:rPr>
     </w:lvl>
@@ -3338,7 +3189,7 @@
         <w:ind w:left="4320" w:hanging="360"/>
       </w:pPr>
       <w:rPr>
-        <w:rFonts w:hint="default" w:ascii="Symbol" w:hAnsi="Symbol"/>
+        <w:rFonts w:ascii="Symbol" w:hAnsi="Symbol" w:hint="default"/>
         <w:sz w:val="20"/>
       </w:rPr>
     </w:lvl>
@@ -3354,7 +3205,7 @@
         <w:ind w:left="5040" w:hanging="360"/>
       </w:pPr>
       <w:rPr>
-        <w:rFonts w:hint="default" w:ascii="Symbol" w:hAnsi="Symbol"/>
+        <w:rFonts w:ascii="Symbol" w:hAnsi="Symbol" w:hint="default"/>
         <w:sz w:val="20"/>
       </w:rPr>
     </w:lvl>
@@ -3370,7 +3221,7 @@
         <w:ind w:left="5760" w:hanging="360"/>
       </w:pPr>
       <w:rPr>
-        <w:rFonts w:hint="default" w:ascii="Symbol" w:hAnsi="Symbol"/>
+        <w:rFonts w:ascii="Symbol" w:hAnsi="Symbol" w:hint="default"/>
         <w:sz w:val="20"/>
       </w:rPr>
     </w:lvl>
@@ -3386,12 +3237,12 @@
         <w:ind w:left="6480" w:hanging="360"/>
       </w:pPr>
       <w:rPr>
-        <w:rFonts w:hint="default" w:ascii="Symbol" w:hAnsi="Symbol"/>
+        <w:rFonts w:ascii="Symbol" w:hAnsi="Symbol" w:hint="default"/>
         <w:sz w:val="20"/>
       </w:rPr>
     </w:lvl>
   </w:abstractNum>
-  <w:abstractNum w:abstractNumId="14" w15:restartNumberingAfterBreak="0">
+  <w:abstractNum w:abstractNumId="15" w15:restartNumberingAfterBreak="0">
     <w:nsid w:val="49D41862"/>
     <w:multiLevelType w:val="multilevel"/>
     <w:tmpl w:val="45D6A660"/>
@@ -3504,7 +3355,7 @@
       </w:pPr>
     </w:lvl>
   </w:abstractNum>
-  <w:abstractNum w:abstractNumId="15" w15:restartNumberingAfterBreak="0">
+  <w:abstractNum w:abstractNumId="16" w15:restartNumberingAfterBreak="0">
     <w:nsid w:val="4B49041D"/>
     <w:multiLevelType w:val="hybridMultilevel"/>
     <w:tmpl w:val="0A98BB2C"/>
@@ -3517,7 +3368,7 @@
         <w:ind w:left="1800" w:hanging="360"/>
       </w:pPr>
       <w:rPr>
-        <w:rFonts w:hint="default" w:ascii="Symbol" w:hAnsi="Symbol"/>
+        <w:rFonts w:ascii="Symbol" w:hAnsi="Symbol" w:hint="default"/>
       </w:rPr>
     </w:lvl>
     <w:lvl w:ilvl="1" w:tplc="04090003" w:tentative="1">
@@ -3529,7 +3380,7 @@
         <w:ind w:left="2520" w:hanging="360"/>
       </w:pPr>
       <w:rPr>
-        <w:rFonts w:hint="default" w:ascii="Courier New" w:hAnsi="Courier New" w:cs="Courier New"/>
+        <w:rFonts w:ascii="Courier New" w:hAnsi="Courier New" w:cs="Courier New" w:hint="default"/>
       </w:rPr>
     </w:lvl>
     <w:lvl w:ilvl="2" w:tplc="04090005" w:tentative="1">
@@ -3541,7 +3392,7 @@
         <w:ind w:left="3240" w:hanging="360"/>
       </w:pPr>
       <w:rPr>
-        <w:rFonts w:hint="default" w:ascii="Wingdings" w:hAnsi="Wingdings"/>
+        <w:rFonts w:ascii="Wingdings" w:hAnsi="Wingdings" w:hint="default"/>
       </w:rPr>
     </w:lvl>
     <w:lvl w:ilvl="3" w:tplc="04090001" w:tentative="1">
@@ -3553,7 +3404,7 @@
         <w:ind w:left="3960" w:hanging="360"/>
       </w:pPr>
       <w:rPr>
-        <w:rFonts w:hint="default" w:ascii="Symbol" w:hAnsi="Symbol"/>
+        <w:rFonts w:ascii="Symbol" w:hAnsi="Symbol" w:hint="default"/>
       </w:rPr>
     </w:lvl>
     <w:lvl w:ilvl="4" w:tplc="04090003" w:tentative="1">
@@ -3565,7 +3416,7 @@
         <w:ind w:left="4680" w:hanging="360"/>
       </w:pPr>
       <w:rPr>
-        <w:rFonts w:hint="default" w:ascii="Courier New" w:hAnsi="Courier New" w:cs="Courier New"/>
+        <w:rFonts w:ascii="Courier New" w:hAnsi="Courier New" w:cs="Courier New" w:hint="default"/>
       </w:rPr>
     </w:lvl>
     <w:lvl w:ilvl="5" w:tplc="04090005" w:tentative="1">
@@ -3577,7 +3428,7 @@
         <w:ind w:left="5400" w:hanging="360"/>
       </w:pPr>
       <w:rPr>
-        <w:rFonts w:hint="default" w:ascii="Wingdings" w:hAnsi="Wingdings"/>
+        <w:rFonts w:ascii="Wingdings" w:hAnsi="Wingdings" w:hint="default"/>
       </w:rPr>
     </w:lvl>
     <w:lvl w:ilvl="6" w:tplc="04090001" w:tentative="1">
@@ -3589,7 +3440,7 @@
         <w:ind w:left="6120" w:hanging="360"/>
       </w:pPr>
       <w:rPr>
-        <w:rFonts w:hint="default" w:ascii="Symbol" w:hAnsi="Symbol"/>
+        <w:rFonts w:ascii="Symbol" w:hAnsi="Symbol" w:hint="default"/>
       </w:rPr>
     </w:lvl>
     <w:lvl w:ilvl="7" w:tplc="04090003" w:tentative="1">
@@ -3601,7 +3452,7 @@
         <w:ind w:left="6840" w:hanging="360"/>
       </w:pPr>
       <w:rPr>
-        <w:rFonts w:hint="default" w:ascii="Courier New" w:hAnsi="Courier New" w:cs="Courier New"/>
+        <w:rFonts w:ascii="Courier New" w:hAnsi="Courier New" w:cs="Courier New" w:hint="default"/>
       </w:rPr>
     </w:lvl>
     <w:lvl w:ilvl="8" w:tplc="04090005" w:tentative="1">
@@ -3613,11 +3464,11 @@
         <w:ind w:left="7560" w:hanging="360"/>
       </w:pPr>
       <w:rPr>
-        <w:rFonts w:hint="default" w:ascii="Wingdings" w:hAnsi="Wingdings"/>
+        <w:rFonts w:ascii="Wingdings" w:hAnsi="Wingdings" w:hint="default"/>
       </w:rPr>
     </w:lvl>
   </w:abstractNum>
-  <w:abstractNum w:abstractNumId="16" w15:restartNumberingAfterBreak="0">
+  <w:abstractNum w:abstractNumId="17" w15:restartNumberingAfterBreak="0">
     <w:nsid w:val="504C27F3"/>
     <w:multiLevelType w:val="multilevel"/>
     <w:tmpl w:val="B636AC80"/>
@@ -3730,7 +3581,7 @@
       </w:pPr>
     </w:lvl>
   </w:abstractNum>
-  <w:abstractNum w:abstractNumId="17" w15:restartNumberingAfterBreak="0">
+  <w:abstractNum w:abstractNumId="18" w15:restartNumberingAfterBreak="0">
     <w:nsid w:val="552838C5"/>
     <w:multiLevelType w:val="multilevel"/>
     <w:tmpl w:val="5930DD70"/>
@@ -3843,7 +3694,7 @@
       </w:pPr>
     </w:lvl>
   </w:abstractNum>
-  <w:abstractNum w:abstractNumId="18" w15:restartNumberingAfterBreak="0">
+  <w:abstractNum w:abstractNumId="19" w15:restartNumberingAfterBreak="0">
     <w:nsid w:val="75575A27"/>
     <w:multiLevelType w:val="multilevel"/>
     <w:tmpl w:val="A66C315C"/>
@@ -3956,7 +3807,7 @@
       </w:pPr>
     </w:lvl>
   </w:abstractNum>
-  <w:abstractNum w:abstractNumId="19" w15:restartNumberingAfterBreak="0">
+  <w:abstractNum w:abstractNumId="20" w15:restartNumberingAfterBreak="0">
     <w:nsid w:val="7A2A76B0"/>
     <w:multiLevelType w:val="multilevel"/>
     <w:tmpl w:val="1A523C74"/>
@@ -3972,7 +3823,7 @@
         <w:ind w:left="720" w:hanging="360"/>
       </w:pPr>
       <w:rPr>
-        <w:rFonts w:hint="default" w:ascii="Symbol" w:hAnsi="Symbol"/>
+        <w:rFonts w:ascii="Symbol" w:hAnsi="Symbol" w:hint="default"/>
         <w:sz w:val="20"/>
       </w:rPr>
     </w:lvl>
@@ -3988,7 +3839,7 @@
         <w:ind w:left="1440" w:hanging="360"/>
       </w:pPr>
       <w:rPr>
-        <w:rFonts w:hint="default" w:ascii="Symbol" w:hAnsi="Symbol"/>
+        <w:rFonts w:ascii="Symbol" w:hAnsi="Symbol" w:hint="default"/>
         <w:sz w:val="20"/>
       </w:rPr>
     </w:lvl>
@@ -4004,7 +3855,7 @@
         <w:ind w:left="2160" w:hanging="360"/>
       </w:pPr>
       <w:rPr>
-        <w:rFonts w:hint="default" w:ascii="Symbol" w:hAnsi="Symbol"/>
+        <w:rFonts w:ascii="Symbol" w:hAnsi="Symbol" w:hint="default"/>
         <w:sz w:val="20"/>
       </w:rPr>
     </w:lvl>
@@ -4020,7 +3871,7 @@
         <w:ind w:left="2880" w:hanging="360"/>
       </w:pPr>
       <w:rPr>
-        <w:rFonts w:hint="default" w:ascii="Symbol" w:hAnsi="Symbol"/>
+        <w:rFonts w:ascii="Symbol" w:hAnsi="Symbol" w:hint="default"/>
         <w:sz w:val="20"/>
       </w:rPr>
     </w:lvl>
@@ -4036,7 +3887,7 @@
         <w:ind w:left="3600" w:hanging="360"/>
       </w:pPr>
       <w:rPr>
-        <w:rFonts w:hint="default" w:ascii="Symbol" w:hAnsi="Symbol"/>
+        <w:rFonts w:ascii="Symbol" w:hAnsi="Symbol" w:hint="default"/>
         <w:sz w:val="20"/>
       </w:rPr>
     </w:lvl>
@@ -4052,7 +3903,7 @@
         <w:ind w:left="4320" w:hanging="360"/>
       </w:pPr>
       <w:rPr>
-        <w:rFonts w:hint="default" w:ascii="Symbol" w:hAnsi="Symbol"/>
+        <w:rFonts w:ascii="Symbol" w:hAnsi="Symbol" w:hint="default"/>
         <w:sz w:val="20"/>
       </w:rPr>
     </w:lvl>
@@ -4068,7 +3919,7 @@
         <w:ind w:left="5040" w:hanging="360"/>
       </w:pPr>
       <w:rPr>
-        <w:rFonts w:hint="default" w:ascii="Symbol" w:hAnsi="Symbol"/>
+        <w:rFonts w:ascii="Symbol" w:hAnsi="Symbol" w:hint="default"/>
         <w:sz w:val="20"/>
       </w:rPr>
     </w:lvl>
@@ -4084,7 +3935,7 @@
         <w:ind w:left="5760" w:hanging="360"/>
       </w:pPr>
       <w:rPr>
-        <w:rFonts w:hint="default" w:ascii="Symbol" w:hAnsi="Symbol"/>
+        <w:rFonts w:ascii="Symbol" w:hAnsi="Symbol" w:hint="default"/>
         <w:sz w:val="20"/>
       </w:rPr>
     </w:lvl>
@@ -4100,12 +3951,12 @@
         <w:ind w:left="6480" w:hanging="360"/>
       </w:pPr>
       <w:rPr>
-        <w:rFonts w:hint="default" w:ascii="Symbol" w:hAnsi="Symbol"/>
+        <w:rFonts w:ascii="Symbol" w:hAnsi="Symbol" w:hint="default"/>
         <w:sz w:val="20"/>
       </w:rPr>
     </w:lvl>
   </w:abstractNum>
-  <w:abstractNum w:abstractNumId="20" w15:restartNumberingAfterBreak="0">
+  <w:abstractNum w:abstractNumId="21" w15:restartNumberingAfterBreak="0">
     <w:nsid w:val="7B7B61E2"/>
     <w:multiLevelType w:val="multilevel"/>
     <w:tmpl w:val="DD28CF56"/>
@@ -4218,71 +4069,71 @@
       </w:pPr>
     </w:lvl>
   </w:abstractNum>
-  <w:num w:numId="22">
+  <w:num w:numId="1" w16cid:durableId="948121608">
+    <w:abstractNumId w:val="7"/>
+  </w:num>
+  <w:num w:numId="2" w16cid:durableId="789398804">
+    <w:abstractNumId w:val="8"/>
+  </w:num>
+  <w:num w:numId="3" w16cid:durableId="1454398567">
+    <w:abstractNumId w:val="4"/>
+  </w:num>
+  <w:num w:numId="4" w16cid:durableId="354893584">
+    <w:abstractNumId w:val="11"/>
+  </w:num>
+  <w:num w:numId="5" w16cid:durableId="1189877707">
+    <w:abstractNumId w:val="20"/>
+  </w:num>
+  <w:num w:numId="6" w16cid:durableId="1487093925">
+    <w:abstractNumId w:val="14"/>
+  </w:num>
+  <w:num w:numId="7" w16cid:durableId="448016261">
+    <w:abstractNumId w:val="15"/>
+  </w:num>
+  <w:num w:numId="8" w16cid:durableId="247933698">
+    <w:abstractNumId w:val="12"/>
+  </w:num>
+  <w:num w:numId="9" w16cid:durableId="1094517382">
+    <w:abstractNumId w:val="6"/>
+  </w:num>
+  <w:num w:numId="10" w16cid:durableId="1939556869">
+    <w:abstractNumId w:val="10"/>
+  </w:num>
+  <w:num w:numId="11" w16cid:durableId="72629800">
+    <w:abstractNumId w:val="1"/>
+  </w:num>
+  <w:num w:numId="12" w16cid:durableId="802191457">
+    <w:abstractNumId w:val="17"/>
+  </w:num>
+  <w:num w:numId="13" w16cid:durableId="314067310">
+    <w:abstractNumId w:val="19"/>
+  </w:num>
+  <w:num w:numId="14" w16cid:durableId="634795671">
+    <w:abstractNumId w:val="2"/>
+  </w:num>
+  <w:num w:numId="15" w16cid:durableId="1973292422">
+    <w:abstractNumId w:val="0"/>
+  </w:num>
+  <w:num w:numId="16" w16cid:durableId="759760238">
+    <w:abstractNumId w:val="9"/>
+  </w:num>
+  <w:num w:numId="17" w16cid:durableId="1459298251">
     <w:abstractNumId w:val="21"/>
   </w:num>
-  <w:num w:numId="1" w16cid:durableId="789398804">
-    <w:abstractNumId w:val="7"/>
-  </w:num>
-  <w:num w:numId="2" w16cid:durableId="1454398567">
-    <w:abstractNumId w:val="4"/>
-  </w:num>
-  <w:num w:numId="3" w16cid:durableId="354893584">
-    <w:abstractNumId w:val="10"/>
-  </w:num>
-  <w:num w:numId="4" w16cid:durableId="1189877707">
-    <w:abstractNumId w:val="19"/>
-  </w:num>
-  <w:num w:numId="5" w16cid:durableId="1487093925">
+  <w:num w:numId="18" w16cid:durableId="1202210124">
     <w:abstractNumId w:val="13"/>
   </w:num>
-  <w:num w:numId="6" w16cid:durableId="448016261">
-    <w:abstractNumId w:val="14"/>
+  <w:num w:numId="19" w16cid:durableId="1830056784">
+    <w:abstractNumId w:val="5"/>
   </w:num>
-  <w:num w:numId="7" w16cid:durableId="247933698">
-    <w:abstractNumId w:val="11"/>
-  </w:num>
-  <w:num w:numId="8" w16cid:durableId="1094517382">
-    <w:abstractNumId w:val="6"/>
-  </w:num>
-  <w:num w:numId="9" w16cid:durableId="1939556869">
-    <w:abstractNumId w:val="9"/>
-  </w:num>
-  <w:num w:numId="10" w16cid:durableId="72629800">
-    <w:abstractNumId w:val="1"/>
-  </w:num>
-  <w:num w:numId="11" w16cid:durableId="802191457">
-    <w:abstractNumId w:val="16"/>
-  </w:num>
-  <w:num w:numId="12" w16cid:durableId="314067310">
+  <w:num w:numId="20" w16cid:durableId="1505776504">
     <w:abstractNumId w:val="18"/>
   </w:num>
-  <w:num w:numId="13" w16cid:durableId="634795671">
-    <w:abstractNumId w:val="2"/>
-  </w:num>
-  <w:num w:numId="14" w16cid:durableId="1973292422">
-    <w:abstractNumId w:val="0"/>
-  </w:num>
-  <w:num w:numId="15" w16cid:durableId="759760238">
-    <w:abstractNumId w:val="8"/>
-  </w:num>
-  <w:num w:numId="16" w16cid:durableId="1459298251">
-    <w:abstractNumId w:val="20"/>
-  </w:num>
-  <w:num w:numId="17" w16cid:durableId="1202210124">
-    <w:abstractNumId w:val="12"/>
-  </w:num>
-  <w:num w:numId="18" w16cid:durableId="1830056784">
-    <w:abstractNumId w:val="5"/>
-  </w:num>
-  <w:num w:numId="19" w16cid:durableId="1505776504">
-    <w:abstractNumId w:val="17"/>
-  </w:num>
-  <w:num w:numId="20" w16cid:durableId="486751141">
+  <w:num w:numId="21" w16cid:durableId="486751141">
     <w:abstractNumId w:val="3"/>
   </w:num>
-  <w:num w:numId="21" w16cid:durableId="1645305710">
-    <w:abstractNumId w:val="15"/>
+  <w:num w:numId="22" w16cid:durableId="1645305710">
+    <w:abstractNumId w:val="16"/>
   </w:num>
 </w:numbering>
 </file>
@@ -4292,7 +4143,7 @@
   <w:docDefaults>
     <w:rPrDefault>
       <w:rPr>
-        <w:rFonts w:asciiTheme="minorHAnsi" w:hAnsiTheme="minorHAnsi" w:eastAsiaTheme="minorHAnsi" w:cstheme="minorBidi"/>
+        <w:rFonts w:asciiTheme="minorHAnsi" w:eastAsiaTheme="minorHAnsi" w:hAnsiTheme="minorHAnsi" w:cstheme="minorBidi"/>
         <w:kern w:val="2"/>
         <w:sz w:val="24"/>
         <w:szCs w:val="24"/>
@@ -4309,14 +4160,14 @@
   <w:latentStyles w:defLockedState="0" w:defUIPriority="99" w:defSemiHidden="0" w:defUnhideWhenUsed="0" w:defQFormat="0" w:count="376">
     <w:lsdException w:name="Normal" w:uiPriority="0" w:qFormat="1"/>
     <w:lsdException w:name="heading 1" w:uiPriority="9" w:qFormat="1"/>
-    <w:lsdException w:name="heading 2" w:uiPriority="9" w:semiHidden="1" w:unhideWhenUsed="1" w:qFormat="1"/>
-    <w:lsdException w:name="heading 3" w:uiPriority="9" w:semiHidden="1" w:unhideWhenUsed="1" w:qFormat="1"/>
-    <w:lsdException w:name="heading 4" w:uiPriority="9" w:semiHidden="1" w:unhideWhenUsed="1" w:qFormat="1"/>
-    <w:lsdException w:name="heading 5" w:uiPriority="9" w:semiHidden="1" w:unhideWhenUsed="1" w:qFormat="1"/>
-    <w:lsdException w:name="heading 6" w:uiPriority="9" w:semiHidden="1" w:unhideWhenUsed="1" w:qFormat="1"/>
-    <w:lsdException w:name="heading 7" w:uiPriority="9" w:semiHidden="1" w:unhideWhenUsed="1" w:qFormat="1"/>
-    <w:lsdException w:name="heading 8" w:uiPriority="9" w:semiHidden="1" w:unhideWhenUsed="1" w:qFormat="1"/>
-    <w:lsdException w:name="heading 9" w:uiPriority="9" w:semiHidden="1" w:unhideWhenUsed="1" w:qFormat="1"/>
+    <w:lsdException w:name="heading 2" w:semiHidden="1" w:uiPriority="9" w:unhideWhenUsed="1" w:qFormat="1"/>
+    <w:lsdException w:name="heading 3" w:semiHidden="1" w:uiPriority="9" w:unhideWhenUsed="1" w:qFormat="1"/>
+    <w:lsdException w:name="heading 4" w:semiHidden="1" w:uiPriority="9" w:unhideWhenUsed="1" w:qFormat="1"/>
+    <w:lsdException w:name="heading 5" w:semiHidden="1" w:uiPriority="9" w:unhideWhenUsed="1" w:qFormat="1"/>
+    <w:lsdException w:name="heading 6" w:semiHidden="1" w:uiPriority="9" w:unhideWhenUsed="1" w:qFormat="1"/>
+    <w:lsdException w:name="heading 7" w:semiHidden="1" w:uiPriority="9" w:unhideWhenUsed="1" w:qFormat="1"/>
+    <w:lsdException w:name="heading 8" w:semiHidden="1" w:uiPriority="9" w:unhideWhenUsed="1" w:qFormat="1"/>
+    <w:lsdException w:name="heading 9" w:semiHidden="1" w:uiPriority="9" w:unhideWhenUsed="1" w:qFormat="1"/>
     <w:lsdException w:name="index 1" w:semiHidden="1" w:unhideWhenUsed="1"/>
     <w:lsdException w:name="index 2" w:semiHidden="1" w:unhideWhenUsed="1"/>
     <w:lsdException w:name="index 3" w:semiHidden="1" w:unhideWhenUsed="1"/>
@@ -4326,22 +4177,22 @@
     <w:lsdException w:name="index 7" w:semiHidden="1" w:unhideWhenUsed="1"/>
     <w:lsdException w:name="index 8" w:semiHidden="1" w:unhideWhenUsed="1"/>
     <w:lsdException w:name="index 9" w:semiHidden="1" w:unhideWhenUsed="1"/>
-    <w:lsdException w:name="toc 1" w:uiPriority="39" w:semiHidden="1" w:unhideWhenUsed="1"/>
-    <w:lsdException w:name="toc 2" w:uiPriority="39" w:semiHidden="1" w:unhideWhenUsed="1"/>
-    <w:lsdException w:name="toc 3" w:uiPriority="39" w:semiHidden="1" w:unhideWhenUsed="1"/>
-    <w:lsdException w:name="toc 4" w:uiPriority="39" w:semiHidden="1" w:unhideWhenUsed="1"/>
-    <w:lsdException w:name="toc 5" w:uiPriority="39" w:semiHidden="1" w:unhideWhenUsed="1"/>
-    <w:lsdException w:name="toc 6" w:uiPriority="39" w:semiHidden="1" w:unhideWhenUsed="1"/>
-    <w:lsdException w:name="toc 7" w:uiPriority="39" w:semiHidden="1" w:unhideWhenUsed="1"/>
-    <w:lsdException w:name="toc 8" w:uiPriority="39" w:semiHidden="1" w:unhideWhenUsed="1"/>
-    <w:lsdException w:name="toc 9" w:uiPriority="39" w:semiHidden="1" w:unhideWhenUsed="1"/>
+    <w:lsdException w:name="toc 1" w:semiHidden="1" w:uiPriority="39" w:unhideWhenUsed="1"/>
+    <w:lsdException w:name="toc 2" w:semiHidden="1" w:uiPriority="39" w:unhideWhenUsed="1"/>
+    <w:lsdException w:name="toc 3" w:semiHidden="1" w:uiPriority="39" w:unhideWhenUsed="1"/>
+    <w:lsdException w:name="toc 4" w:semiHidden="1" w:uiPriority="39" w:unhideWhenUsed="1"/>
+    <w:lsdException w:name="toc 5" w:semiHidden="1" w:uiPriority="39" w:unhideWhenUsed="1"/>
+    <w:lsdException w:name="toc 6" w:semiHidden="1" w:uiPriority="39" w:unhideWhenUsed="1"/>
+    <w:lsdException w:name="toc 7" w:semiHidden="1" w:uiPriority="39" w:unhideWhenUsed="1"/>
+    <w:lsdException w:name="toc 8" w:semiHidden="1" w:uiPriority="39" w:unhideWhenUsed="1"/>
+    <w:lsdException w:name="toc 9" w:semiHidden="1" w:uiPriority="39" w:unhideWhenUsed="1"/>
     <w:lsdException w:name="Normal Indent" w:semiHidden="1" w:unhideWhenUsed="1"/>
     <w:lsdException w:name="footnote text" w:semiHidden="1" w:unhideWhenUsed="1"/>
     <w:lsdException w:name="annotation text" w:semiHidden="1" w:unhideWhenUsed="1"/>
     <w:lsdException w:name="header" w:semiHidden="1" w:unhideWhenUsed="1"/>
     <w:lsdException w:name="footer" w:semiHidden="1" w:unhideWhenUsed="1"/>
     <w:lsdException w:name="index heading" w:semiHidden="1" w:unhideWhenUsed="1"/>
-    <w:lsdException w:name="caption" w:uiPriority="35" w:semiHidden="1" w:unhideWhenUsed="1" w:qFormat="1"/>
+    <w:lsdException w:name="caption" w:semiHidden="1" w:uiPriority="35" w:unhideWhenUsed="1" w:qFormat="1"/>
     <w:lsdException w:name="table of figures" w:semiHidden="1" w:unhideWhenUsed="1"/>
     <w:lsdException w:name="envelope address" w:semiHidden="1" w:unhideWhenUsed="1"/>
     <w:lsdException w:name="envelope return" w:semiHidden="1" w:unhideWhenUsed="1"/>
@@ -4372,7 +4223,7 @@
     <w:lsdException w:name="Title" w:uiPriority="10" w:qFormat="1"/>
     <w:lsdException w:name="Closing" w:semiHidden="1" w:unhideWhenUsed="1"/>
     <w:lsdException w:name="Signature" w:semiHidden="1" w:unhideWhenUsed="1"/>
-    <w:lsdException w:name="Default Paragraph Font" w:uiPriority="1" w:semiHidden="1" w:unhideWhenUsed="1"/>
+    <w:lsdException w:name="Default Paragraph Font" w:semiHidden="1" w:uiPriority="1" w:unhideWhenUsed="1"/>
     <w:lsdException w:name="Body Text" w:semiHidden="1" w:unhideWhenUsed="1"/>
     <w:lsdException w:name="Body Text Indent" w:semiHidden="1" w:unhideWhenUsed="1"/>
     <w:lsdException w:name="List Continue" w:semiHidden="1" w:unhideWhenUsed="1"/>
@@ -4572,8 +4423,8 @@
     <w:lsdException w:name="Subtle Reference" w:uiPriority="31" w:qFormat="1"/>
     <w:lsdException w:name="Intense Reference" w:uiPriority="32" w:qFormat="1"/>
     <w:lsdException w:name="Book Title" w:uiPriority="33" w:qFormat="1"/>
-    <w:lsdException w:name="Bibliography" w:uiPriority="37" w:semiHidden="1" w:unhideWhenUsed="1"/>
-    <w:lsdException w:name="TOC Heading" w:uiPriority="39" w:semiHidden="1" w:unhideWhenUsed="1" w:qFormat="1"/>
+    <w:lsdException w:name="Bibliography" w:semiHidden="1" w:uiPriority="37" w:unhideWhenUsed="1"/>
+    <w:lsdException w:name="TOC Heading" w:semiHidden="1" w:uiPriority="39" w:unhideWhenUsed="1" w:qFormat="1"/>
     <w:lsdException w:name="Plain Table 1" w:uiPriority="41"/>
     <w:lsdException w:name="Plain Table 2" w:uiPriority="42"/>
     <w:lsdException w:name="Plain Table 3" w:uiPriority="43"/>
@@ -4684,7 +4535,7 @@
     <w:lsdException w:name="Unresolved Mention" w:semiHidden="1" w:unhideWhenUsed="1"/>
     <w:lsdException w:name="Smart Link" w:semiHidden="1" w:unhideWhenUsed="1"/>
   </w:latentStyles>
-  <w:style w:type="paragraph" w:styleId="Normal" w:default="1">
+  <w:style w:type="paragraph" w:default="1" w:styleId="Normal">
     <w:name w:val="Normal"/>
     <w:qFormat/>
   </w:style>
@@ -4703,7 +4554,7 @@
       <w:outlineLvl w:val="0"/>
     </w:pPr>
     <w:rPr>
-      <w:rFonts w:asciiTheme="majorHAnsi" w:hAnsiTheme="majorHAnsi" w:eastAsiaTheme="majorEastAsia" w:cstheme="majorBidi"/>
+      <w:rFonts w:asciiTheme="majorHAnsi" w:eastAsiaTheme="majorEastAsia" w:hAnsiTheme="majorHAnsi" w:cstheme="majorBidi"/>
       <w:color w:val="2F5496" w:themeColor="accent1" w:themeShade="BF"/>
       <w:sz w:val="40"/>
       <w:szCs w:val="40"/>
@@ -4726,7 +4577,7 @@
       <w:outlineLvl w:val="1"/>
     </w:pPr>
     <w:rPr>
-      <w:rFonts w:asciiTheme="majorHAnsi" w:hAnsiTheme="majorHAnsi" w:eastAsiaTheme="majorEastAsia" w:cstheme="majorBidi"/>
+      <w:rFonts w:asciiTheme="majorHAnsi" w:eastAsiaTheme="majorEastAsia" w:hAnsiTheme="majorHAnsi" w:cstheme="majorBidi"/>
       <w:color w:val="2F5496" w:themeColor="accent1" w:themeShade="BF"/>
       <w:sz w:val="32"/>
       <w:szCs w:val="32"/>
@@ -4887,12 +4738,13 @@
       <w:color w:val="272727" w:themeColor="text1" w:themeTint="D8"/>
     </w:rPr>
   </w:style>
-  <w:style w:type="character" w:styleId="DefaultParagraphFont" w:default="1">
+  <w:style w:type="character" w:default="1" w:styleId="DefaultParagraphFont">
     <w:name w:val="Default Paragraph Font"/>
     <w:uiPriority w:val="1"/>
+    <w:semiHidden/>
     <w:unhideWhenUsed/>
   </w:style>
-  <w:style w:type="table" w:styleId="TableNormal" w:default="1">
+  <w:style w:type="table" w:default="1" w:styleId="TableNormal">
     <w:name w:val="Normal Table"/>
     <w:uiPriority w:val="99"/>
     <w:semiHidden/>
@@ -4907,26 +4759,26 @@
       </w:tblCellMar>
     </w:tblPr>
   </w:style>
-  <w:style w:type="numbering" w:styleId="NoList" w:default="1">
+  <w:style w:type="numbering" w:default="1" w:styleId="NoList">
     <w:name w:val="No List"/>
     <w:uiPriority w:val="99"/>
     <w:semiHidden/>
     <w:unhideWhenUsed/>
   </w:style>
-  <w:style w:type="character" w:styleId="Heading1Char" w:customStyle="1">
+  <w:style w:type="character" w:customStyle="1" w:styleId="Heading1Char">
     <w:name w:val="Heading 1 Char"/>
     <w:basedOn w:val="DefaultParagraphFont"/>
     <w:link w:val="Heading1"/>
     <w:uiPriority w:val="9"/>
     <w:rsid w:val="00BD1129"/>
     <w:rPr>
-      <w:rFonts w:asciiTheme="majorHAnsi" w:hAnsiTheme="majorHAnsi" w:eastAsiaTheme="majorEastAsia" w:cstheme="majorBidi"/>
+      <w:rFonts w:asciiTheme="majorHAnsi" w:eastAsiaTheme="majorEastAsia" w:hAnsiTheme="majorHAnsi" w:cstheme="majorBidi"/>
       <w:color w:val="2F5496" w:themeColor="accent1" w:themeShade="BF"/>
       <w:sz w:val="40"/>
       <w:szCs w:val="40"/>
     </w:rPr>
   </w:style>
-  <w:style w:type="character" w:styleId="Heading2Char" w:customStyle="1">
+  <w:style w:type="character" w:customStyle="1" w:styleId="Heading2Char">
     <w:name w:val="Heading 2 Char"/>
     <w:basedOn w:val="DefaultParagraphFont"/>
     <w:link w:val="Heading2"/>
@@ -4934,13 +4786,13 @@
     <w:semiHidden/>
     <w:rsid w:val="00BD1129"/>
     <w:rPr>
-      <w:rFonts w:asciiTheme="majorHAnsi" w:hAnsiTheme="majorHAnsi" w:eastAsiaTheme="majorEastAsia" w:cstheme="majorBidi"/>
+      <w:rFonts w:asciiTheme="majorHAnsi" w:eastAsiaTheme="majorEastAsia" w:hAnsiTheme="majorHAnsi" w:cstheme="majorBidi"/>
       <w:color w:val="2F5496" w:themeColor="accent1" w:themeShade="BF"/>
       <w:sz w:val="32"/>
       <w:szCs w:val="32"/>
     </w:rPr>
   </w:style>
-  <w:style w:type="character" w:styleId="Heading3Char" w:customStyle="1">
+  <w:style w:type="character" w:customStyle="1" w:styleId="Heading3Char">
     <w:name w:val="Heading 3 Char"/>
     <w:basedOn w:val="DefaultParagraphFont"/>
     <w:link w:val="Heading3"/>
@@ -4954,7 +4806,7 @@
       <w:szCs w:val="28"/>
     </w:rPr>
   </w:style>
-  <w:style w:type="character" w:styleId="Heading4Char" w:customStyle="1">
+  <w:style w:type="character" w:customStyle="1" w:styleId="Heading4Char">
     <w:name w:val="Heading 4 Char"/>
     <w:basedOn w:val="DefaultParagraphFont"/>
     <w:link w:val="Heading4"/>
@@ -4968,7 +4820,7 @@
       <w:color w:val="2F5496" w:themeColor="accent1" w:themeShade="BF"/>
     </w:rPr>
   </w:style>
-  <w:style w:type="character" w:styleId="Heading5Char" w:customStyle="1">
+  <w:style w:type="character" w:customStyle="1" w:styleId="Heading5Char">
     <w:name w:val="Heading 5 Char"/>
     <w:basedOn w:val="DefaultParagraphFont"/>
     <w:link w:val="Heading5"/>
@@ -4980,7 +4832,7 @@
       <w:color w:val="2F5496" w:themeColor="accent1" w:themeShade="BF"/>
     </w:rPr>
   </w:style>
-  <w:style w:type="character" w:styleId="Heading6Char" w:customStyle="1">
+  <w:style w:type="character" w:customStyle="1" w:styleId="Heading6Char">
     <w:name w:val="Heading 6 Char"/>
     <w:basedOn w:val="DefaultParagraphFont"/>
     <w:link w:val="Heading6"/>
@@ -4994,7 +4846,7 @@
       <w:color w:val="595959" w:themeColor="text1" w:themeTint="A6"/>
     </w:rPr>
   </w:style>
-  <w:style w:type="character" w:styleId="Heading7Char" w:customStyle="1">
+  <w:style w:type="character" w:customStyle="1" w:styleId="Heading7Char">
     <w:name w:val="Heading 7 Char"/>
     <w:basedOn w:val="DefaultParagraphFont"/>
     <w:link w:val="Heading7"/>
@@ -5006,7 +4858,7 @@
       <w:color w:val="595959" w:themeColor="text1" w:themeTint="A6"/>
     </w:rPr>
   </w:style>
-  <w:style w:type="character" w:styleId="Heading8Char" w:customStyle="1">
+  <w:style w:type="character" w:customStyle="1" w:styleId="Heading8Char">
     <w:name w:val="Heading 8 Char"/>
     <w:basedOn w:val="DefaultParagraphFont"/>
     <w:link w:val="Heading8"/>
@@ -5020,7 +4872,7 @@
       <w:color w:val="272727" w:themeColor="text1" w:themeTint="D8"/>
     </w:rPr>
   </w:style>
-  <w:style w:type="character" w:styleId="Heading9Char" w:customStyle="1">
+  <w:style w:type="character" w:customStyle="1" w:styleId="Heading9Char">
     <w:name w:val="Heading 9 Char"/>
     <w:basedOn w:val="DefaultParagraphFont"/>
     <w:link w:val="Heading9"/>
@@ -5045,21 +4897,21 @@
       <w:contextualSpacing/>
     </w:pPr>
     <w:rPr>
-      <w:rFonts w:asciiTheme="majorHAnsi" w:hAnsiTheme="majorHAnsi" w:eastAsiaTheme="majorEastAsia" w:cstheme="majorBidi"/>
+      <w:rFonts w:asciiTheme="majorHAnsi" w:eastAsiaTheme="majorEastAsia" w:hAnsiTheme="majorHAnsi" w:cstheme="majorBidi"/>
       <w:spacing w:val="-10"/>
       <w:kern w:val="28"/>
       <w:sz w:val="56"/>
       <w:szCs w:val="56"/>
     </w:rPr>
   </w:style>
-  <w:style w:type="character" w:styleId="TitleChar" w:customStyle="1">
+  <w:style w:type="character" w:customStyle="1" w:styleId="TitleChar">
     <w:name w:val="Title Char"/>
     <w:basedOn w:val="DefaultParagraphFont"/>
     <w:link w:val="Title"/>
     <w:uiPriority w:val="10"/>
     <w:rsid w:val="00BD1129"/>
     <w:rPr>
-      <w:rFonts w:asciiTheme="majorHAnsi" w:hAnsiTheme="majorHAnsi" w:eastAsiaTheme="majorEastAsia" w:cstheme="majorBidi"/>
+      <w:rFonts w:asciiTheme="majorHAnsi" w:eastAsiaTheme="majorEastAsia" w:hAnsiTheme="majorHAnsi" w:cstheme="majorBidi"/>
       <w:spacing w:val="-10"/>
       <w:kern w:val="28"/>
       <w:sz w:val="56"/>
@@ -5087,7 +4939,7 @@
       <w:szCs w:val="28"/>
     </w:rPr>
   </w:style>
-  <w:style w:type="character" w:styleId="SubtitleChar" w:customStyle="1">
+  <w:style w:type="character" w:customStyle="1" w:styleId="SubtitleChar">
     <w:name w:val="Subtitle Char"/>
     <w:basedOn w:val="DefaultParagraphFont"/>
     <w:link w:val="Subtitle"/>
@@ -5119,7 +4971,7 @@
       <w:color w:val="404040" w:themeColor="text1" w:themeTint="BF"/>
     </w:rPr>
   </w:style>
-  <w:style w:type="character" w:styleId="QuoteChar" w:customStyle="1">
+  <w:style w:type="character" w:customStyle="1" w:styleId="QuoteChar">
     <w:name w:val="Quote Char"/>
     <w:basedOn w:val="DefaultParagraphFont"/>
     <w:link w:val="Quote"/>
@@ -5164,8 +5016,8 @@
     <w:rsid w:val="00BD1129"/>
     <w:pPr>
       <w:pBdr>
-        <w:top w:val="single" w:color="2F5496" w:themeColor="accent1" w:themeShade="BF" w:sz="4" w:space="10"/>
-        <w:bottom w:val="single" w:color="2F5496" w:themeColor="accent1" w:themeShade="BF" w:sz="4" w:space="10"/>
+        <w:top w:val="single" w:sz="4" w:space="10" w:color="2F5496" w:themeColor="accent1" w:themeShade="BF"/>
+        <w:bottom w:val="single" w:sz="4" w:space="10" w:color="2F5496" w:themeColor="accent1" w:themeShade="BF"/>
       </w:pBdr>
       <w:spacing w:before="360" w:after="360"/>
       <w:ind w:left="864" w:right="864"/>
@@ -5177,7 +5029,7 @@
       <w:color w:val="2F5496" w:themeColor="accent1" w:themeShade="BF"/>
     </w:rPr>
   </w:style>
-  <w:style w:type="character" w:styleId="IntenseQuoteChar" w:customStyle="1">
+  <w:style w:type="character" w:customStyle="1" w:styleId="IntenseQuoteChar">
     <w:name w:val="Intense Quote Char"/>
     <w:basedOn w:val="DefaultParagraphFont"/>
     <w:link w:val="IntenseQuote"/>
@@ -5204,9 +5056,9 @@
     </w:rPr>
   </w:style>
   <w:style w:type="character" w:styleId="Hyperlink">
-    <w:uiPriority w:val="99"/>
     <w:name w:val="Hyperlink"/>
     <w:basedOn w:val="DefaultParagraphFont"/>
+    <w:uiPriority w:val="99"/>
     <w:unhideWhenUsed/>
     <w:rsid w:val="61651F8B"/>
     <w:rPr>

</xml_diff>